<commit_message>
Finishing touches to the notebook for better readability and context.
</commit_message>
<xml_diff>
--- a/final_assignment04-dkalder.docx
+++ b/final_assignment04-dkalder.docx
@@ -30,7 +30,7 @@
         <w:t xml:space="preserve">Alder</w:t>
       </w:r>
     </w:p>
-    <w:bookmarkStart w:id="62" w:name="quarto-content"/>
+    <w:bookmarkStart w:id="65" w:name="quarto-content"/>
     <w:bookmarkStart w:id="21" w:name="quarto-margin-sidebar"/>
     <w:bookmarkStart w:id="20" w:name="toc-title"/>
     <w:p>
@@ -246,7 +246,7 @@
     </w:p>
     <w:bookmarkEnd w:id="20"/>
     <w:bookmarkEnd w:id="21"/>
-    <w:bookmarkStart w:id="61" w:name="quarto-document-content"/>
+    <w:bookmarkStart w:id="64" w:name="quarto-document-content"/>
     <w:bookmarkStart w:id="23" w:name="title-block-header"/>
     <w:bookmarkStart w:id="22" w:name="assignment-04"/>
     <w:p>
@@ -744,7 +744,7 @@
     </w:p>
     <w:bookmarkEnd w:id="28"/>
     <w:bookmarkEnd w:id="29"/>
-    <w:bookmarkStart w:id="34" w:name="train-test-split-justification"/>
+    <w:bookmarkStart w:id="35" w:name="train-test-split-justification"/>
     <w:p>
       <w:pPr>
         <w:pStyle w:val="Heading1"/>
@@ -894,7 +894,563 @@
       </w:r>
     </w:p>
     <w:bookmarkEnd w:id="32"/>
-    <w:bookmarkStart w:id="33" w:name="cell-10"/>
+    <w:bookmarkStart w:id="34" w:name="cell-10"/>
+    <w:bookmarkStart w:id="33" w:name="cb10"/>
+    <w:p>
+      <w:pPr>
+        <w:pStyle w:val="SourceCode"/>
+      </w:pPr>
+      <w:r>
+        <w:rPr>
+          <w:rStyle w:val="CommentTok"/>
+        </w:rPr>
+        <w:t xml:space="preserve">#---Coefficients and Intercept---</w:t>
+      </w:r>
+      <w:r>
+        <w:br/>
+      </w:r>
+      <w:r>
+        <w:rPr>
+          <w:rStyle w:val="CommentTok"/>
+        </w:rPr>
+        <w:t xml:space="preserve"># (Used AI to match Coefficient names instead of Feature 1, Feature 2, etc.)</w:t>
+      </w:r>
+      <w:r>
+        <w:br/>
+      </w:r>
+      <w:r>
+        <w:br/>
+      </w:r>
+      <w:r>
+        <w:rPr>
+          <w:rStyle w:val="ImportTok"/>
+        </w:rPr>
+        <w:t xml:space="preserve">from</w:t>
+      </w:r>
+      <w:r>
+        <w:rPr>
+          <w:rStyle w:val="NormalTok"/>
+        </w:rPr>
+        <w:t xml:space="preserve"> pyspark.sql </w:t>
+      </w:r>
+      <w:r>
+        <w:rPr>
+          <w:rStyle w:val="ImportTok"/>
+        </w:rPr>
+        <w:t xml:space="preserve">import</w:t>
+      </w:r>
+      <w:r>
+        <w:rPr>
+          <w:rStyle w:val="NormalTok"/>
+        </w:rPr>
+        <w:t xml:space="preserve"> DataFrame</w:t>
+      </w:r>
+      <w:r>
+        <w:br/>
+      </w:r>
+      <w:r>
+        <w:br/>
+      </w:r>
+      <w:r>
+        <w:rPr>
+          <w:rStyle w:val="NormalTok"/>
+        </w:rPr>
+        <w:t xml:space="preserve">cat_sizes </w:t>
+      </w:r>
+      <w:r>
+        <w:rPr>
+          <w:rStyle w:val="OperatorTok"/>
+        </w:rPr>
+        <w:t xml:space="preserve">=</w:t>
+      </w:r>
+      <w:r>
+        <w:rPr>
+          <w:rStyle w:val="NormalTok"/>
+        </w:rPr>
+        <w:t xml:space="preserve"> [regression_df.select(col).distinct().count() </w:t>
+      </w:r>
+      <w:r>
+        <w:rPr>
+          <w:rStyle w:val="ControlFlowTok"/>
+        </w:rPr>
+        <w:t xml:space="preserve">for</w:t>
+      </w:r>
+      <w:r>
+        <w:rPr>
+          <w:rStyle w:val="NormalTok"/>
+        </w:rPr>
+        <w:t xml:space="preserve"> col </w:t>
+      </w:r>
+      <w:r>
+        <w:rPr>
+          <w:rStyle w:val="KeywordTok"/>
+        </w:rPr>
+        <w:t xml:space="preserve">in</w:t>
+      </w:r>
+      <w:r>
+        <w:rPr>
+          <w:rStyle w:val="NormalTok"/>
+        </w:rPr>
+        <w:t xml:space="preserve"> categorical_columns]</w:t>
+      </w:r>
+      <w:r>
+        <w:br/>
+      </w:r>
+      <w:r>
+        <w:rPr>
+          <w:rStyle w:val="NormalTok"/>
+        </w:rPr>
+        <w:t xml:space="preserve">expanded_feature_names </w:t>
+      </w:r>
+      <w:r>
+        <w:rPr>
+          <w:rStyle w:val="OperatorTok"/>
+        </w:rPr>
+        <w:t xml:space="preserve">=</w:t>
+      </w:r>
+      <w:r>
+        <w:rPr>
+          <w:rStyle w:val="NormalTok"/>
+        </w:rPr>
+        <w:t xml:space="preserve"> [</w:t>
+      </w:r>
+      <w:r>
+        <w:rPr>
+          <w:rStyle w:val="StringTok"/>
+        </w:rPr>
+        <w:t xml:space="preserve">"MIN_YEARS_EXPERIENCE"</w:t>
+      </w:r>
+      <w:r>
+        <w:rPr>
+          <w:rStyle w:val="NormalTok"/>
+        </w:rPr>
+        <w:t xml:space="preserve">, </w:t>
+      </w:r>
+      <w:r>
+        <w:rPr>
+          <w:rStyle w:val="StringTok"/>
+        </w:rPr>
+        <w:t xml:space="preserve">"DURATION"</w:t>
+      </w:r>
+      <w:r>
+        <w:rPr>
+          <w:rStyle w:val="NormalTok"/>
+        </w:rPr>
+        <w:t xml:space="preserve">, </w:t>
+      </w:r>
+      <w:r>
+        <w:rPr>
+          <w:rStyle w:val="StringTok"/>
+        </w:rPr>
+        <w:t xml:space="preserve">"IS_INTERNSHIP"</w:t>
+      </w:r>
+      <w:r>
+        <w:rPr>
+          <w:rStyle w:val="NormalTok"/>
+        </w:rPr>
+        <w:t xml:space="preserve">]</w:t>
+      </w:r>
+      <w:r>
+        <w:br/>
+      </w:r>
+      <w:r>
+        <w:rPr>
+          <w:rStyle w:val="ControlFlowTok"/>
+        </w:rPr>
+        <w:t xml:space="preserve">for</w:t>
+      </w:r>
+      <w:r>
+        <w:rPr>
+          <w:rStyle w:val="NormalTok"/>
+        </w:rPr>
+        <w:t xml:space="preserve"> col, size </w:t>
+      </w:r>
+      <w:r>
+        <w:rPr>
+          <w:rStyle w:val="KeywordTok"/>
+        </w:rPr>
+        <w:t xml:space="preserve">in</w:t>
+      </w:r>
+      <w:r>
+        <w:rPr>
+          <w:rStyle w:val="NormalTok"/>
+        </w:rPr>
+        <w:t xml:space="preserve"> </w:t>
+      </w:r>
+      <w:r>
+        <w:rPr>
+          <w:rStyle w:val="BuiltInTok"/>
+        </w:rPr>
+        <w:t xml:space="preserve">zip</w:t>
+      </w:r>
+      <w:r>
+        <w:rPr>
+          <w:rStyle w:val="NormalTok"/>
+        </w:rPr>
+        <w:t xml:space="preserve">(categorical_columns, cat_sizes):</w:t>
+      </w:r>
+      <w:r>
+        <w:br/>
+      </w:r>
+      <w:r>
+        <w:rPr>
+          <w:rStyle w:val="NormalTok"/>
+        </w:rPr>
+        <w:t xml:space="preserve">    expanded_feature_names </w:t>
+      </w:r>
+      <w:r>
+        <w:rPr>
+          <w:rStyle w:val="OperatorTok"/>
+        </w:rPr>
+        <w:t xml:space="preserve">+=</w:t>
+      </w:r>
+      <w:r>
+        <w:rPr>
+          <w:rStyle w:val="NormalTok"/>
+        </w:rPr>
+        <w:t xml:space="preserve"> [</w:t>
+      </w:r>
+      <w:r>
+        <w:rPr>
+          <w:rStyle w:val="SpecialStringTok"/>
+        </w:rPr>
+        <w:t xml:space="preserve">f"</w:t>
+      </w:r>
+      <w:r>
+        <w:rPr>
+          <w:rStyle w:val="SpecialCharTok"/>
+        </w:rPr>
+        <w:t xml:space="preserve">{</w:t>
+      </w:r>
+      <w:r>
+        <w:rPr>
+          <w:rStyle w:val="NormalTok"/>
+        </w:rPr>
+        <w:t xml:space="preserve">col</w:t>
+      </w:r>
+      <w:r>
+        <w:rPr>
+          <w:rStyle w:val="SpecialCharTok"/>
+        </w:rPr>
+        <w:t xml:space="preserve">}</w:t>
+      </w:r>
+      <w:r>
+        <w:rPr>
+          <w:rStyle w:val="SpecialStringTok"/>
+        </w:rPr>
+        <w:t xml:space="preserve">_</w:t>
+      </w:r>
+      <w:r>
+        <w:rPr>
+          <w:rStyle w:val="SpecialCharTok"/>
+        </w:rPr>
+        <w:t xml:space="preserve">{</w:t>
+      </w:r>
+      <w:r>
+        <w:rPr>
+          <w:rStyle w:val="NormalTok"/>
+        </w:rPr>
+        <w:t xml:space="preserve">i</w:t>
+      </w:r>
+      <w:r>
+        <w:rPr>
+          <w:rStyle w:val="SpecialCharTok"/>
+        </w:rPr>
+        <w:t xml:space="preserve">}</w:t>
+      </w:r>
+      <w:r>
+        <w:rPr>
+          <w:rStyle w:val="SpecialStringTok"/>
+        </w:rPr>
+        <w:t xml:space="preserve">"</w:t>
+      </w:r>
+      <w:r>
+        <w:rPr>
+          <w:rStyle w:val="NormalTok"/>
+        </w:rPr>
+        <w:t xml:space="preserve"> </w:t>
+      </w:r>
+      <w:r>
+        <w:rPr>
+          <w:rStyle w:val="ControlFlowTok"/>
+        </w:rPr>
+        <w:t xml:space="preserve">for</w:t>
+      </w:r>
+      <w:r>
+        <w:rPr>
+          <w:rStyle w:val="NormalTok"/>
+        </w:rPr>
+        <w:t xml:space="preserve"> i </w:t>
+      </w:r>
+      <w:r>
+        <w:rPr>
+          <w:rStyle w:val="KeywordTok"/>
+        </w:rPr>
+        <w:t xml:space="preserve">in</w:t>
+      </w:r>
+      <w:r>
+        <w:rPr>
+          <w:rStyle w:val="NormalTok"/>
+        </w:rPr>
+        <w:t xml:space="preserve"> </w:t>
+      </w:r>
+      <w:r>
+        <w:rPr>
+          <w:rStyle w:val="BuiltInTok"/>
+        </w:rPr>
+        <w:t xml:space="preserve">range</w:t>
+      </w:r>
+      <w:r>
+        <w:rPr>
+          <w:rStyle w:val="NormalTok"/>
+        </w:rPr>
+        <w:t xml:space="preserve">(size)]</w:t>
+      </w:r>
+      <w:r>
+        <w:br/>
+      </w:r>
+      <w:r>
+        <w:br/>
+      </w:r>
+      <w:r>
+        <w:rPr>
+          <w:rStyle w:val="BuiltInTok"/>
+        </w:rPr>
+        <w:t xml:space="preserve">print</w:t>
+      </w:r>
+      <w:r>
+        <w:rPr>
+          <w:rStyle w:val="NormalTok"/>
+        </w:rPr>
+        <w:t xml:space="preserve">(</w:t>
+      </w:r>
+      <w:r>
+        <w:rPr>
+          <w:rStyle w:val="StringTok"/>
+        </w:rPr>
+        <w:t xml:space="preserve">"</w:t>
+      </w:r>
+      <w:r>
+        <w:rPr>
+          <w:rStyle w:val="CharTok"/>
+        </w:rPr>
+        <w:t xml:space="preserve">\n</w:t>
+      </w:r>
+      <w:r>
+        <w:rPr>
+          <w:rStyle w:val="StringTok"/>
+        </w:rPr>
+        <w:t xml:space="preserve">---Coefficients and Intercept Summary---"</w:t>
+      </w:r>
+      <w:r>
+        <w:rPr>
+          <w:rStyle w:val="NormalTok"/>
+        </w:rPr>
+        <w:t xml:space="preserve">)</w:t>
+      </w:r>
+      <w:r>
+        <w:br/>
+      </w:r>
+      <w:r>
+        <w:br/>
+      </w:r>
+      <w:r>
+        <w:rPr>
+          <w:rStyle w:val="BuiltInTok"/>
+        </w:rPr>
+        <w:t xml:space="preserve">print</w:t>
+      </w:r>
+      <w:r>
+        <w:rPr>
+          <w:rStyle w:val="NormalTok"/>
+        </w:rPr>
+        <w:t xml:space="preserve">(</w:t>
+      </w:r>
+      <w:r>
+        <w:rPr>
+          <w:rStyle w:val="StringTok"/>
+        </w:rPr>
+        <w:t xml:space="preserve">"Intercept: </w:t>
+      </w:r>
+      <w:r>
+        <w:rPr>
+          <w:rStyle w:val="SpecialCharTok"/>
+        </w:rPr>
+        <w:t xml:space="preserve">{:.4f}</w:t>
+      </w:r>
+      <w:r>
+        <w:rPr>
+          <w:rStyle w:val="StringTok"/>
+        </w:rPr>
+        <w:t xml:space="preserve">"</w:t>
+      </w:r>
+      <w:r>
+        <w:rPr>
+          <w:rStyle w:val="NormalTok"/>
+        </w:rPr>
+        <w:t xml:space="preserve">.</w:t>
+      </w:r>
+      <w:r>
+        <w:rPr>
+          <w:rStyle w:val="BuiltInTok"/>
+        </w:rPr>
+        <w:t xml:space="preserve">format</w:t>
+      </w:r>
+      <w:r>
+        <w:rPr>
+          <w:rStyle w:val="NormalTok"/>
+        </w:rPr>
+        <w:t xml:space="preserve">(glr_model.intercept))</w:t>
+      </w:r>
+      <w:r>
+        <w:br/>
+      </w:r>
+      <w:r>
+        <w:rPr>
+          <w:rStyle w:val="BuiltInTok"/>
+        </w:rPr>
+        <w:t xml:space="preserve">print</w:t>
+      </w:r>
+      <w:r>
+        <w:rPr>
+          <w:rStyle w:val="NormalTok"/>
+        </w:rPr>
+        <w:t xml:space="preserve">(</w:t>
+      </w:r>
+      <w:r>
+        <w:rPr>
+          <w:rStyle w:val="StringTok"/>
+        </w:rPr>
+        <w:t xml:space="preserve">"Coefficients:"</w:t>
+      </w:r>
+      <w:r>
+        <w:rPr>
+          <w:rStyle w:val="NormalTok"/>
+        </w:rPr>
+        <w:t xml:space="preserve">)</w:t>
+      </w:r>
+      <w:r>
+        <w:br/>
+      </w:r>
+      <w:r>
+        <w:rPr>
+          <w:rStyle w:val="ControlFlowTok"/>
+        </w:rPr>
+        <w:t xml:space="preserve">for</w:t>
+      </w:r>
+      <w:r>
+        <w:rPr>
+          <w:rStyle w:val="NormalTok"/>
+        </w:rPr>
+        <w:t xml:space="preserve"> i, coef </w:t>
+      </w:r>
+      <w:r>
+        <w:rPr>
+          <w:rStyle w:val="KeywordTok"/>
+        </w:rPr>
+        <w:t xml:space="preserve">in</w:t>
+      </w:r>
+      <w:r>
+        <w:rPr>
+          <w:rStyle w:val="NormalTok"/>
+        </w:rPr>
+        <w:t xml:space="preserve"> </w:t>
+      </w:r>
+      <w:r>
+        <w:rPr>
+          <w:rStyle w:val="BuiltInTok"/>
+        </w:rPr>
+        <w:t xml:space="preserve">enumerate</w:t>
+      </w:r>
+      <w:r>
+        <w:rPr>
+          <w:rStyle w:val="NormalTok"/>
+        </w:rPr>
+        <w:t xml:space="preserve">(glr_model.coefficients):</w:t>
+      </w:r>
+      <w:r>
+        <w:br/>
+      </w:r>
+      <w:r>
+        <w:rPr>
+          <w:rStyle w:val="NormalTok"/>
+        </w:rPr>
+        <w:t xml:space="preserve">    </w:t>
+      </w:r>
+      <w:r>
+        <w:rPr>
+          <w:rStyle w:val="BuiltInTok"/>
+        </w:rPr>
+        <w:t xml:space="preserve">print</w:t>
+      </w:r>
+      <w:r>
+        <w:rPr>
+          <w:rStyle w:val="NormalTok"/>
+        </w:rPr>
+        <w:t xml:space="preserve">(</w:t>
+      </w:r>
+      <w:r>
+        <w:rPr>
+          <w:rStyle w:val="SpecialStringTok"/>
+        </w:rPr>
+        <w:t xml:space="preserve">f" </w:t>
+      </w:r>
+      <w:r>
+        <w:rPr>
+          <w:rStyle w:val="SpecialCharTok"/>
+        </w:rPr>
+        <w:t xml:space="preserve">{</w:t>
+      </w:r>
+      <w:r>
+        <w:rPr>
+          <w:rStyle w:val="NormalTok"/>
+        </w:rPr>
+        <w:t xml:space="preserve">expanded_feature_names[i]</w:t>
+      </w:r>
+      <w:r>
+        <w:rPr>
+          <w:rStyle w:val="SpecialCharTok"/>
+        </w:rPr>
+        <w:t xml:space="preserve">}</w:t>
+      </w:r>
+      <w:r>
+        <w:rPr>
+          <w:rStyle w:val="SpecialStringTok"/>
+        </w:rPr>
+        <w:t xml:space="preserve">: </w:t>
+      </w:r>
+      <w:r>
+        <w:rPr>
+          <w:rStyle w:val="SpecialCharTok"/>
+        </w:rPr>
+        <w:t xml:space="preserve">{</w:t>
+      </w:r>
+      <w:r>
+        <w:rPr>
+          <w:rStyle w:val="NormalTok"/>
+        </w:rPr>
+        <w:t xml:space="preserve">coef</w:t>
+      </w:r>
+      <w:r>
+        <w:rPr>
+          <w:rStyle w:val="SpecialCharTok"/>
+        </w:rPr>
+        <w:t xml:space="preserve">:.4f}</w:t>
+      </w:r>
+      <w:r>
+        <w:rPr>
+          <w:rStyle w:val="SpecialStringTok"/>
+        </w:rPr>
+        <w:t xml:space="preserve">"</w:t>
+      </w:r>
+      <w:r>
+        <w:rPr>
+          <w:rStyle w:val="NormalTok"/>
+        </w:rPr>
+        <w:t xml:space="preserve">)</w:t>
+      </w:r>
+    </w:p>
+    <w:bookmarkEnd w:id="33"/>
     <w:p>
       <w:pPr>
         <w:pStyle w:val="SourceCode"/>
@@ -1009,9 +1565,9 @@
         <w:t xml:space="preserve">                                                                                </w:t>
       </w:r>
     </w:p>
-    <w:bookmarkEnd w:id="33"/>
     <w:bookmarkEnd w:id="34"/>
-    <w:bookmarkStart w:id="42" w:name="explanation-of-glr-model"/>
+    <w:bookmarkEnd w:id="35"/>
+    <w:bookmarkStart w:id="44" w:name="explanation-of-glr-model"/>
     <w:p>
       <w:pPr>
         <w:pStyle w:val="Heading1"/>
@@ -1042,7 +1598,7 @@
         <w:t xml:space="preserve">The coefficients represent the change in the predicted salary for each increase in a feature. For example, every additional year of experience increases the predicted salary by $6,634. Full time jobs have predicted higher salaries, while part-time and internship jobs have lower predicted salaries.</w:t>
       </w:r>
     </w:p>
-    <w:bookmarkStart w:id="35" w:name="cell-12"/>
+    <w:bookmarkStart w:id="36" w:name="cell-12"/>
     <w:p>
       <w:pPr>
         <w:pStyle w:val="SourceCode"/>
@@ -1105,8 +1661,8 @@
         <w:t xml:space="preserve">                                                                                </w:t>
       </w:r>
     </w:p>
-    <w:bookmarkEnd w:id="35"/>
-    <w:bookmarkStart w:id="36" w:name="cell-13"/>
+    <w:bookmarkEnd w:id="36"/>
+    <w:bookmarkStart w:id="37" w:name="cell-13"/>
     <w:p>
       <w:pPr>
         <w:pStyle w:val="SourceCode"/>
@@ -1189,8 +1745,8 @@
         <w:t xml:space="preserve">                                                                                </w:t>
       </w:r>
     </w:p>
-    <w:bookmarkEnd w:id="36"/>
-    <w:bookmarkStart w:id="37" w:name="cell-14"/>
+    <w:bookmarkEnd w:id="37"/>
+    <w:bookmarkStart w:id="38" w:name="cell-14"/>
     <w:p>
       <w:pPr>
         <w:pStyle w:val="SourceCode"/>
@@ -1238,8 +1794,8 @@
         <w:t xml:space="preserve">Length of p-values: 9</w:t>
       </w:r>
     </w:p>
-    <w:bookmarkEnd w:id="37"/>
-    <w:bookmarkStart w:id="38" w:name="cell-15"/>
+    <w:bookmarkEnd w:id="38"/>
+    <w:bookmarkStart w:id="39" w:name="cell-15"/>
     <w:tbl>
       <w:tblPr>
         <w:tblStyle w:val="Table"/>
@@ -1995,8 +2551,8 @@
         </w:tc>
       </w:tr>
     </w:tbl>
-    <w:bookmarkEnd w:id="38"/>
-    <w:bookmarkStart w:id="39" w:name="cell-16"/>
+    <w:bookmarkEnd w:id="39"/>
+    <w:bookmarkStart w:id="40" w:name="cell-16"/>
     <w:p>
       <w:pPr>
         <w:pStyle w:val="SourceCode"/>
@@ -2087,23 +2643,594 @@
           <w:rStyle w:val="VerbatimChar"/>
         </w:rPr>
         <w:t xml:space="preserve">only showing top 5 rows</w:t>
-      </w:r>
-    </w:p>
-    <w:bookmarkEnd w:id="39"/>
-    <w:bookmarkStart w:id="40" w:name="cell-18"/>
-    <w:p>
-      <w:pPr>
-        <w:pStyle w:val="SourceCode"/>
-      </w:pPr>
-      <w:r>
-        <w:rPr>
-          <w:rStyle w:val="VerbatimChar"/>
-        </w:rPr>
-        <w:t xml:space="preserve">                                                                                </w:t>
       </w:r>
     </w:p>
     <w:bookmarkEnd w:id="40"/>
-    <w:bookmarkStart w:id="41" w:name="cell-19"/>
+    <w:bookmarkStart w:id="41" w:name="cell-18"/>
+    <w:p>
+      <w:pPr>
+        <w:pStyle w:val="SourceCode"/>
+      </w:pPr>
+      <w:r>
+        <w:rPr>
+          <w:rStyle w:val="VerbatimChar"/>
+        </w:rPr>
+        <w:t xml:space="preserve">                                                                                </w:t>
+      </w:r>
+    </w:p>
+    <w:bookmarkEnd w:id="41"/>
+    <w:bookmarkStart w:id="43" w:name="cell-19"/>
+    <w:bookmarkStart w:id="42" w:name="cb26"/>
+    <w:p>
+      <w:pPr>
+        <w:pStyle w:val="SourceCode"/>
+      </w:pPr>
+      <w:r>
+        <w:rPr>
+          <w:rStyle w:val="CommentTok"/>
+        </w:rPr>
+        <w:t xml:space="preserve">#---Poly Coefficients and Intercept---</w:t>
+      </w:r>
+      <w:r>
+        <w:br/>
+      </w:r>
+      <w:r>
+        <w:rPr>
+          <w:rStyle w:val="CommentTok"/>
+        </w:rPr>
+        <w:t xml:space="preserve"># (Used AI to match Coefficient names instead of Feature 1, Feature 2, etc.)</w:t>
+      </w:r>
+      <w:r>
+        <w:br/>
+      </w:r>
+      <w:r>
+        <w:br/>
+      </w:r>
+      <w:r>
+        <w:br/>
+      </w:r>
+      <w:r>
+        <w:rPr>
+          <w:rStyle w:val="ImportTok"/>
+        </w:rPr>
+        <w:t xml:space="preserve">from</w:t>
+      </w:r>
+      <w:r>
+        <w:rPr>
+          <w:rStyle w:val="NormalTok"/>
+        </w:rPr>
+        <w:t xml:space="preserve"> pyspark.sql </w:t>
+      </w:r>
+      <w:r>
+        <w:rPr>
+          <w:rStyle w:val="ImportTok"/>
+        </w:rPr>
+        <w:t xml:space="preserve">import</w:t>
+      </w:r>
+      <w:r>
+        <w:rPr>
+          <w:rStyle w:val="NormalTok"/>
+        </w:rPr>
+        <w:t xml:space="preserve"> DataFrame</w:t>
+      </w:r>
+      <w:r>
+        <w:br/>
+      </w:r>
+      <w:r>
+        <w:br/>
+      </w:r>
+      <w:r>
+        <w:rPr>
+          <w:rStyle w:val="NormalTok"/>
+        </w:rPr>
+        <w:t xml:space="preserve">cat_sizes </w:t>
+      </w:r>
+      <w:r>
+        <w:rPr>
+          <w:rStyle w:val="OperatorTok"/>
+        </w:rPr>
+        <w:t xml:space="preserve">=</w:t>
+      </w:r>
+      <w:r>
+        <w:rPr>
+          <w:rStyle w:val="NormalTok"/>
+        </w:rPr>
+        <w:t xml:space="preserve"> [regression_df.select(col).distinct().count() </w:t>
+      </w:r>
+      <w:r>
+        <w:rPr>
+          <w:rStyle w:val="ControlFlowTok"/>
+        </w:rPr>
+        <w:t xml:space="preserve">for</w:t>
+      </w:r>
+      <w:r>
+        <w:rPr>
+          <w:rStyle w:val="NormalTok"/>
+        </w:rPr>
+        <w:t xml:space="preserve"> col </w:t>
+      </w:r>
+      <w:r>
+        <w:rPr>
+          <w:rStyle w:val="KeywordTok"/>
+        </w:rPr>
+        <w:t xml:space="preserve">in</w:t>
+      </w:r>
+      <w:r>
+        <w:rPr>
+          <w:rStyle w:val="NormalTok"/>
+        </w:rPr>
+        <w:t xml:space="preserve"> categorical_columns]</w:t>
+      </w:r>
+      <w:r>
+        <w:br/>
+      </w:r>
+      <w:r>
+        <w:rPr>
+          <w:rStyle w:val="NormalTok"/>
+        </w:rPr>
+        <w:t xml:space="preserve">poly_expanded_feature_names </w:t>
+      </w:r>
+      <w:r>
+        <w:rPr>
+          <w:rStyle w:val="OperatorTok"/>
+        </w:rPr>
+        <w:t xml:space="preserve">=</w:t>
+      </w:r>
+      <w:r>
+        <w:rPr>
+          <w:rStyle w:val="NormalTok"/>
+        </w:rPr>
+        <w:t xml:space="preserve"> [</w:t>
+      </w:r>
+      <w:r>
+        <w:rPr>
+          <w:rStyle w:val="StringTok"/>
+        </w:rPr>
+        <w:t xml:space="preserve">"MIN_YEARS_EXPERIENCE"</w:t>
+      </w:r>
+      <w:r>
+        <w:rPr>
+          <w:rStyle w:val="NormalTok"/>
+        </w:rPr>
+        <w:t xml:space="preserve">, </w:t>
+      </w:r>
+      <w:r>
+        <w:rPr>
+          <w:rStyle w:val="StringTok"/>
+        </w:rPr>
+        <w:t xml:space="preserve">"MIN_YEARS_EXPERIENCE_SQ"</w:t>
+      </w:r>
+      <w:r>
+        <w:rPr>
+          <w:rStyle w:val="NormalTok"/>
+        </w:rPr>
+        <w:t xml:space="preserve">, </w:t>
+      </w:r>
+      <w:r>
+        <w:rPr>
+          <w:rStyle w:val="StringTok"/>
+        </w:rPr>
+        <w:t xml:space="preserve">"DURATION"</w:t>
+      </w:r>
+      <w:r>
+        <w:rPr>
+          <w:rStyle w:val="NormalTok"/>
+        </w:rPr>
+        <w:t xml:space="preserve">, </w:t>
+      </w:r>
+      <w:r>
+        <w:rPr>
+          <w:rStyle w:val="StringTok"/>
+        </w:rPr>
+        <w:t xml:space="preserve">"IS_INTERNSHIP"</w:t>
+      </w:r>
+      <w:r>
+        <w:rPr>
+          <w:rStyle w:val="NormalTok"/>
+        </w:rPr>
+        <w:t xml:space="preserve">]</w:t>
+      </w:r>
+      <w:r>
+        <w:br/>
+      </w:r>
+      <w:r>
+        <w:rPr>
+          <w:rStyle w:val="ControlFlowTok"/>
+        </w:rPr>
+        <w:t xml:space="preserve">for</w:t>
+      </w:r>
+      <w:r>
+        <w:rPr>
+          <w:rStyle w:val="NormalTok"/>
+        </w:rPr>
+        <w:t xml:space="preserve"> col, size </w:t>
+      </w:r>
+      <w:r>
+        <w:rPr>
+          <w:rStyle w:val="KeywordTok"/>
+        </w:rPr>
+        <w:t xml:space="preserve">in</w:t>
+      </w:r>
+      <w:r>
+        <w:rPr>
+          <w:rStyle w:val="NormalTok"/>
+        </w:rPr>
+        <w:t xml:space="preserve"> </w:t>
+      </w:r>
+      <w:r>
+        <w:rPr>
+          <w:rStyle w:val="BuiltInTok"/>
+        </w:rPr>
+        <w:t xml:space="preserve">zip</w:t>
+      </w:r>
+      <w:r>
+        <w:rPr>
+          <w:rStyle w:val="NormalTok"/>
+        </w:rPr>
+        <w:t xml:space="preserve">(categorical_columns, cat_sizes):</w:t>
+      </w:r>
+      <w:r>
+        <w:br/>
+      </w:r>
+      <w:r>
+        <w:rPr>
+          <w:rStyle w:val="NormalTok"/>
+        </w:rPr>
+        <w:t xml:space="preserve">    poly_expanded_feature_names </w:t>
+      </w:r>
+      <w:r>
+        <w:rPr>
+          <w:rStyle w:val="OperatorTok"/>
+        </w:rPr>
+        <w:t xml:space="preserve">+=</w:t>
+      </w:r>
+      <w:r>
+        <w:rPr>
+          <w:rStyle w:val="NormalTok"/>
+        </w:rPr>
+        <w:t xml:space="preserve"> [</w:t>
+      </w:r>
+      <w:r>
+        <w:rPr>
+          <w:rStyle w:val="SpecialStringTok"/>
+        </w:rPr>
+        <w:t xml:space="preserve">f"</w:t>
+      </w:r>
+      <w:r>
+        <w:rPr>
+          <w:rStyle w:val="SpecialCharTok"/>
+        </w:rPr>
+        <w:t xml:space="preserve">{</w:t>
+      </w:r>
+      <w:r>
+        <w:rPr>
+          <w:rStyle w:val="NormalTok"/>
+        </w:rPr>
+        <w:t xml:space="preserve">col</w:t>
+      </w:r>
+      <w:r>
+        <w:rPr>
+          <w:rStyle w:val="SpecialCharTok"/>
+        </w:rPr>
+        <w:t xml:space="preserve">}</w:t>
+      </w:r>
+      <w:r>
+        <w:rPr>
+          <w:rStyle w:val="SpecialStringTok"/>
+        </w:rPr>
+        <w:t xml:space="preserve">_</w:t>
+      </w:r>
+      <w:r>
+        <w:rPr>
+          <w:rStyle w:val="SpecialCharTok"/>
+        </w:rPr>
+        <w:t xml:space="preserve">{</w:t>
+      </w:r>
+      <w:r>
+        <w:rPr>
+          <w:rStyle w:val="NormalTok"/>
+        </w:rPr>
+        <w:t xml:space="preserve">i</w:t>
+      </w:r>
+      <w:r>
+        <w:rPr>
+          <w:rStyle w:val="SpecialCharTok"/>
+        </w:rPr>
+        <w:t xml:space="preserve">}</w:t>
+      </w:r>
+      <w:r>
+        <w:rPr>
+          <w:rStyle w:val="SpecialStringTok"/>
+        </w:rPr>
+        <w:t xml:space="preserve">"</w:t>
+      </w:r>
+      <w:r>
+        <w:rPr>
+          <w:rStyle w:val="NormalTok"/>
+        </w:rPr>
+        <w:t xml:space="preserve"> </w:t>
+      </w:r>
+      <w:r>
+        <w:rPr>
+          <w:rStyle w:val="ControlFlowTok"/>
+        </w:rPr>
+        <w:t xml:space="preserve">for</w:t>
+      </w:r>
+      <w:r>
+        <w:rPr>
+          <w:rStyle w:val="NormalTok"/>
+        </w:rPr>
+        <w:t xml:space="preserve"> i </w:t>
+      </w:r>
+      <w:r>
+        <w:rPr>
+          <w:rStyle w:val="KeywordTok"/>
+        </w:rPr>
+        <w:t xml:space="preserve">in</w:t>
+      </w:r>
+      <w:r>
+        <w:rPr>
+          <w:rStyle w:val="NormalTok"/>
+        </w:rPr>
+        <w:t xml:space="preserve"> </w:t>
+      </w:r>
+      <w:r>
+        <w:rPr>
+          <w:rStyle w:val="BuiltInTok"/>
+        </w:rPr>
+        <w:t xml:space="preserve">range</w:t>
+      </w:r>
+      <w:r>
+        <w:rPr>
+          <w:rStyle w:val="NormalTok"/>
+        </w:rPr>
+        <w:t xml:space="preserve">(size)]</w:t>
+      </w:r>
+      <w:r>
+        <w:br/>
+      </w:r>
+      <w:r>
+        <w:br/>
+      </w:r>
+      <w:r>
+        <w:rPr>
+          <w:rStyle w:val="BuiltInTok"/>
+        </w:rPr>
+        <w:t xml:space="preserve">print</w:t>
+      </w:r>
+      <w:r>
+        <w:rPr>
+          <w:rStyle w:val="NormalTok"/>
+        </w:rPr>
+        <w:t xml:space="preserve">(</w:t>
+      </w:r>
+      <w:r>
+        <w:rPr>
+          <w:rStyle w:val="StringTok"/>
+        </w:rPr>
+        <w:t xml:space="preserve">"</w:t>
+      </w:r>
+      <w:r>
+        <w:rPr>
+          <w:rStyle w:val="CharTok"/>
+        </w:rPr>
+        <w:t xml:space="preserve">\n</w:t>
+      </w:r>
+      <w:r>
+        <w:rPr>
+          <w:rStyle w:val="StringTok"/>
+        </w:rPr>
+        <w:t xml:space="preserve">---Polynomial Coefficient Summary---"</w:t>
+      </w:r>
+      <w:r>
+        <w:rPr>
+          <w:rStyle w:val="NormalTok"/>
+        </w:rPr>
+        <w:t xml:space="preserve">)</w:t>
+      </w:r>
+      <w:r>
+        <w:br/>
+      </w:r>
+      <w:r>
+        <w:br/>
+      </w:r>
+      <w:r>
+        <w:rPr>
+          <w:rStyle w:val="BuiltInTok"/>
+        </w:rPr>
+        <w:t xml:space="preserve">print</w:t>
+      </w:r>
+      <w:r>
+        <w:rPr>
+          <w:rStyle w:val="NormalTok"/>
+        </w:rPr>
+        <w:t xml:space="preserve">(</w:t>
+      </w:r>
+      <w:r>
+        <w:rPr>
+          <w:rStyle w:val="StringTok"/>
+        </w:rPr>
+        <w:t xml:space="preserve">"Intercept: </w:t>
+      </w:r>
+      <w:r>
+        <w:rPr>
+          <w:rStyle w:val="SpecialCharTok"/>
+        </w:rPr>
+        <w:t xml:space="preserve">{:.4f}</w:t>
+      </w:r>
+      <w:r>
+        <w:rPr>
+          <w:rStyle w:val="StringTok"/>
+        </w:rPr>
+        <w:t xml:space="preserve">"</w:t>
+      </w:r>
+      <w:r>
+        <w:rPr>
+          <w:rStyle w:val="NormalTok"/>
+        </w:rPr>
+        <w:t xml:space="preserve">.</w:t>
+      </w:r>
+      <w:r>
+        <w:rPr>
+          <w:rStyle w:val="BuiltInTok"/>
+        </w:rPr>
+        <w:t xml:space="preserve">format</w:t>
+      </w:r>
+      <w:r>
+        <w:rPr>
+          <w:rStyle w:val="NormalTok"/>
+        </w:rPr>
+        <w:t xml:space="preserve">(poly_glr_min_years_model.intercept))</w:t>
+      </w:r>
+      <w:r>
+        <w:br/>
+      </w:r>
+      <w:r>
+        <w:rPr>
+          <w:rStyle w:val="BuiltInTok"/>
+        </w:rPr>
+        <w:t xml:space="preserve">print</w:t>
+      </w:r>
+      <w:r>
+        <w:rPr>
+          <w:rStyle w:val="NormalTok"/>
+        </w:rPr>
+        <w:t xml:space="preserve">(</w:t>
+      </w:r>
+      <w:r>
+        <w:rPr>
+          <w:rStyle w:val="StringTok"/>
+        </w:rPr>
+        <w:t xml:space="preserve">"Coefficients:"</w:t>
+      </w:r>
+      <w:r>
+        <w:rPr>
+          <w:rStyle w:val="NormalTok"/>
+        </w:rPr>
+        <w:t xml:space="preserve">)</w:t>
+      </w:r>
+      <w:r>
+        <w:br/>
+      </w:r>
+      <w:r>
+        <w:rPr>
+          <w:rStyle w:val="ControlFlowTok"/>
+        </w:rPr>
+        <w:t xml:space="preserve">for</w:t>
+      </w:r>
+      <w:r>
+        <w:rPr>
+          <w:rStyle w:val="NormalTok"/>
+        </w:rPr>
+        <w:t xml:space="preserve"> i, coef </w:t>
+      </w:r>
+      <w:r>
+        <w:rPr>
+          <w:rStyle w:val="KeywordTok"/>
+        </w:rPr>
+        <w:t xml:space="preserve">in</w:t>
+      </w:r>
+      <w:r>
+        <w:rPr>
+          <w:rStyle w:val="NormalTok"/>
+        </w:rPr>
+        <w:t xml:space="preserve"> </w:t>
+      </w:r>
+      <w:r>
+        <w:rPr>
+          <w:rStyle w:val="BuiltInTok"/>
+        </w:rPr>
+        <w:t xml:space="preserve">enumerate</w:t>
+      </w:r>
+      <w:r>
+        <w:rPr>
+          <w:rStyle w:val="NormalTok"/>
+        </w:rPr>
+        <w:t xml:space="preserve">(poly_glr_min_years_model.coefficients):</w:t>
+      </w:r>
+      <w:r>
+        <w:br/>
+      </w:r>
+      <w:r>
+        <w:rPr>
+          <w:rStyle w:val="NormalTok"/>
+        </w:rPr>
+        <w:t xml:space="preserve">    </w:t>
+      </w:r>
+      <w:r>
+        <w:rPr>
+          <w:rStyle w:val="BuiltInTok"/>
+        </w:rPr>
+        <w:t xml:space="preserve">print</w:t>
+      </w:r>
+      <w:r>
+        <w:rPr>
+          <w:rStyle w:val="NormalTok"/>
+        </w:rPr>
+        <w:t xml:space="preserve">(</w:t>
+      </w:r>
+      <w:r>
+        <w:rPr>
+          <w:rStyle w:val="SpecialStringTok"/>
+        </w:rPr>
+        <w:t xml:space="preserve">f" </w:t>
+      </w:r>
+      <w:r>
+        <w:rPr>
+          <w:rStyle w:val="SpecialCharTok"/>
+        </w:rPr>
+        <w:t xml:space="preserve">{</w:t>
+      </w:r>
+      <w:r>
+        <w:rPr>
+          <w:rStyle w:val="NormalTok"/>
+        </w:rPr>
+        <w:t xml:space="preserve">poly_expanded_feature_names[i]</w:t>
+      </w:r>
+      <w:r>
+        <w:rPr>
+          <w:rStyle w:val="SpecialCharTok"/>
+        </w:rPr>
+        <w:t xml:space="preserve">}</w:t>
+      </w:r>
+      <w:r>
+        <w:rPr>
+          <w:rStyle w:val="SpecialStringTok"/>
+        </w:rPr>
+        <w:t xml:space="preserve">: </w:t>
+      </w:r>
+      <w:r>
+        <w:rPr>
+          <w:rStyle w:val="SpecialCharTok"/>
+        </w:rPr>
+        <w:t xml:space="preserve">{</w:t>
+      </w:r>
+      <w:r>
+        <w:rPr>
+          <w:rStyle w:val="NormalTok"/>
+        </w:rPr>
+        <w:t xml:space="preserve">coef</w:t>
+      </w:r>
+      <w:r>
+        <w:rPr>
+          <w:rStyle w:val="SpecialCharTok"/>
+        </w:rPr>
+        <w:t xml:space="preserve">:.4f}</w:t>
+      </w:r>
+      <w:r>
+        <w:rPr>
+          <w:rStyle w:val="SpecialStringTok"/>
+        </w:rPr>
+        <w:t xml:space="preserve">"</w:t>
+      </w:r>
+      <w:r>
+        <w:rPr>
+          <w:rStyle w:val="NormalTok"/>
+        </w:rPr>
+        <w:t xml:space="preserve">)</w:t>
+      </w:r>
+    </w:p>
+    <w:bookmarkEnd w:id="42"/>
     <w:p>
       <w:pPr>
         <w:pStyle w:val="SourceCode"/>
@@ -2227,9 +3354,9 @@
         <w:t xml:space="preserve">                                                                                </w:t>
       </w:r>
     </w:p>
-    <w:bookmarkEnd w:id="41"/>
-    <w:bookmarkEnd w:id="42"/>
-    <w:bookmarkStart w:id="53" w:name="polynomial-regression-explanation"/>
+    <w:bookmarkEnd w:id="43"/>
+    <w:bookmarkEnd w:id="44"/>
+    <w:bookmarkStart w:id="55" w:name="polynomial-regression-explanation"/>
     <w:p>
       <w:pPr>
         <w:pStyle w:val="Heading1"/>
@@ -2252,7 +3379,7 @@
         <w:t xml:space="preserve">The polynomial regression adds a little twist. When I squared the Min Years Experience feature, it seems to show that the more years of experience required for a job, the higher the salary, but the rate of increase in salary gets smaller. This is shown by the positive coefficient for Min Years Experience and the negative coefficient for Min Years Experience Squared.</w:t>
       </w:r>
     </w:p>
-    <w:bookmarkStart w:id="43" w:name="cell-21"/>
+    <w:bookmarkStart w:id="45" w:name="cell-21"/>
     <w:p>
       <w:pPr>
         <w:pStyle w:val="SourceCode"/>
@@ -2386,8 +3513,8 @@
         <w:t xml:space="preserve">                                                                                </w:t>
       </w:r>
     </w:p>
-    <w:bookmarkEnd w:id="43"/>
-    <w:bookmarkStart w:id="44" w:name="cell-22"/>
+    <w:bookmarkEnd w:id="45"/>
+    <w:bookmarkStart w:id="46" w:name="cell-22"/>
     <w:p>
       <w:pPr>
         <w:pStyle w:val="SourceCode"/>
@@ -2435,8 +3562,8 @@
         <w:t xml:space="preserve">Length of p-values: 10</w:t>
       </w:r>
     </w:p>
-    <w:bookmarkEnd w:id="44"/>
-    <w:bookmarkStart w:id="45" w:name="cell-23"/>
+    <w:bookmarkEnd w:id="46"/>
+    <w:bookmarkStart w:id="47" w:name="cell-23"/>
     <w:tbl>
       <w:tblPr>
         <w:tblStyle w:val="Table"/>
@@ -3266,8 +4393,8 @@
         </w:tc>
       </w:tr>
     </w:tbl>
-    <w:bookmarkEnd w:id="45"/>
-    <w:bookmarkStart w:id="46" w:name="cell-24"/>
+    <w:bookmarkEnd w:id="47"/>
+    <w:bookmarkStart w:id="48" w:name="cell-24"/>
     <w:p>
       <w:pPr>
         <w:pStyle w:val="SourceCode"/>
@@ -3277,1008 +4404,1050 @@
           <w:rStyle w:val="VerbatimChar"/>
         </w:rPr>
         <w:t xml:space="preserve">                                                                                </w:t>
-      </w:r>
-    </w:p>
-    <w:bookmarkEnd w:id="46"/>
-    <w:bookmarkStart w:id="47" w:name="cell-25"/>
-    <w:p>
-      <w:pPr>
-        <w:pStyle w:val="SourceCode"/>
-      </w:pPr>
-      <w:r>
-        <w:rPr>
-          <w:rStyle w:val="VerbatimChar"/>
-        </w:rPr>
-        <w:t xml:space="preserve">Length of feature names: 8</w:t>
-      </w:r>
-      <w:r>
-        <w:br/>
-      </w:r>
-      <w:r>
-        <w:rPr>
-          <w:rStyle w:val="VerbatimChar"/>
-        </w:rPr>
-        <w:t xml:space="preserve">Length of importances: 8</w:t>
-      </w:r>
-    </w:p>
-    <w:bookmarkEnd w:id="47"/>
-    <w:bookmarkStart w:id="52" w:name="cell-26"/>
-    <w:bookmarkStart w:id="48" w:name="cb39"/>
-    <w:p>
-      <w:pPr>
-        <w:pStyle w:val="SourceCode"/>
-      </w:pPr>
-      <w:r>
-        <w:rPr>
-          <w:rStyle w:val="KeywordTok"/>
-        </w:rPr>
-        <w:t xml:space="preserve">def</w:t>
-      </w:r>
-      <w:r>
-        <w:rPr>
-          <w:rStyle w:val="NormalTok"/>
-        </w:rPr>
-        <w:t xml:space="preserve"> clean_feature_name(feature_list):</w:t>
-      </w:r>
-      <w:r>
-        <w:br/>
-      </w:r>
-      <w:r>
-        <w:rPr>
-          <w:rStyle w:val="NormalTok"/>
-        </w:rPr>
-        <w:t xml:space="preserve">    clean_names </w:t>
-      </w:r>
-      <w:r>
-        <w:rPr>
-          <w:rStyle w:val="OperatorTok"/>
-        </w:rPr>
-        <w:t xml:space="preserve">=</w:t>
-      </w:r>
-      <w:r>
-        <w:rPr>
-          <w:rStyle w:val="NormalTok"/>
-        </w:rPr>
-        <w:t xml:space="preserve"> []</w:t>
-      </w:r>
-      <w:r>
-        <w:br/>
-      </w:r>
-      <w:r>
-        <w:rPr>
-          <w:rStyle w:val="NormalTok"/>
-        </w:rPr>
-        <w:t xml:space="preserve">    </w:t>
-      </w:r>
-      <w:r>
-        <w:rPr>
-          <w:rStyle w:val="ControlFlowTok"/>
-        </w:rPr>
-        <w:t xml:space="preserve">for</w:t>
-      </w:r>
-      <w:r>
-        <w:rPr>
-          <w:rStyle w:val="NormalTok"/>
-        </w:rPr>
-        <w:t xml:space="preserve"> name </w:t>
-      </w:r>
-      <w:r>
-        <w:rPr>
-          <w:rStyle w:val="KeywordTok"/>
-        </w:rPr>
-        <w:t xml:space="preserve">in</w:t>
-      </w:r>
-      <w:r>
-        <w:rPr>
-          <w:rStyle w:val="NormalTok"/>
-        </w:rPr>
-        <w:t xml:space="preserve"> feature_list:</w:t>
-      </w:r>
-      <w:r>
-        <w:br/>
-      </w:r>
-      <w:r>
-        <w:rPr>
-          <w:rStyle w:val="NormalTok"/>
-        </w:rPr>
-        <w:t xml:space="preserve">        </w:t>
-      </w:r>
-      <w:r>
-        <w:rPr>
-          <w:rStyle w:val="ControlFlowTok"/>
-        </w:rPr>
-        <w:t xml:space="preserve">if</w:t>
-      </w:r>
-      <w:r>
-        <w:rPr>
-          <w:rStyle w:val="NormalTok"/>
-        </w:rPr>
-        <w:t xml:space="preserve"> </w:t>
-      </w:r>
-      <w:r>
-        <w:rPr>
-          <w:rStyle w:val="BuiltInTok"/>
-        </w:rPr>
-        <w:t xml:space="preserve">isinstance</w:t>
-      </w:r>
-      <w:r>
-        <w:rPr>
-          <w:rStyle w:val="NormalTok"/>
-        </w:rPr>
-        <w:t xml:space="preserve">(name, </w:t>
-      </w:r>
-      <w:r>
-        <w:rPr>
-          <w:rStyle w:val="BuiltInTok"/>
-        </w:rPr>
-        <w:t xml:space="preserve">list</w:t>
-      </w:r>
-      <w:r>
-        <w:rPr>
-          <w:rStyle w:val="NormalTok"/>
-        </w:rPr>
-        <w:t xml:space="preserve">):</w:t>
-      </w:r>
-      <w:r>
-        <w:br/>
-      </w:r>
-      <w:r>
-        <w:rPr>
-          <w:rStyle w:val="NormalTok"/>
-        </w:rPr>
-        <w:t xml:space="preserve">            clean_names.append(</w:t>
-      </w:r>
-      <w:r>
-        <w:rPr>
-          <w:rStyle w:val="StringTok"/>
-        </w:rPr>
-        <w:t xml:space="preserve">", "</w:t>
-      </w:r>
-      <w:r>
-        <w:rPr>
-          <w:rStyle w:val="NormalTok"/>
-        </w:rPr>
-        <w:t xml:space="preserve">.join(</w:t>
-      </w:r>
-      <w:r>
-        <w:rPr>
-          <w:rStyle w:val="BuiltInTok"/>
-        </w:rPr>
-        <w:t xml:space="preserve">str</w:t>
-      </w:r>
-      <w:r>
-        <w:rPr>
-          <w:rStyle w:val="NormalTok"/>
-        </w:rPr>
-        <w:t xml:space="preserve">(n) </w:t>
-      </w:r>
-      <w:r>
-        <w:rPr>
-          <w:rStyle w:val="ControlFlowTok"/>
-        </w:rPr>
-        <w:t xml:space="preserve">for</w:t>
-      </w:r>
-      <w:r>
-        <w:rPr>
-          <w:rStyle w:val="NormalTok"/>
-        </w:rPr>
-        <w:t xml:space="preserve"> n </w:t>
-      </w:r>
-      <w:r>
-        <w:rPr>
-          <w:rStyle w:val="KeywordTok"/>
-        </w:rPr>
-        <w:t xml:space="preserve">in</w:t>
-      </w:r>
-      <w:r>
-        <w:rPr>
-          <w:rStyle w:val="NormalTok"/>
-        </w:rPr>
-        <w:t xml:space="preserve"> name))</w:t>
-      </w:r>
-      <w:r>
-        <w:br/>
-      </w:r>
-      <w:r>
-        <w:rPr>
-          <w:rStyle w:val="NormalTok"/>
-        </w:rPr>
-        <w:t xml:space="preserve">        </w:t>
-      </w:r>
-      <w:r>
-        <w:rPr>
-          <w:rStyle w:val="ControlFlowTok"/>
-        </w:rPr>
-        <w:t xml:space="preserve">elif</w:t>
-      </w:r>
-      <w:r>
-        <w:rPr>
-          <w:rStyle w:val="NormalTok"/>
-        </w:rPr>
-        <w:t xml:space="preserve"> </w:t>
-      </w:r>
-      <w:r>
-        <w:rPr>
-          <w:rStyle w:val="BuiltInTok"/>
-        </w:rPr>
-        <w:t xml:space="preserve">isinstance</w:t>
-      </w:r>
-      <w:r>
-        <w:rPr>
-          <w:rStyle w:val="NormalTok"/>
-        </w:rPr>
-        <w:t xml:space="preserve">(name, </w:t>
-      </w:r>
-      <w:r>
-        <w:rPr>
-          <w:rStyle w:val="BuiltInTok"/>
-        </w:rPr>
-        <w:t xml:space="preserve">str</w:t>
-      </w:r>
-      <w:r>
-        <w:rPr>
-          <w:rStyle w:val="NormalTok"/>
-        </w:rPr>
-        <w:t xml:space="preserve">) </w:t>
-      </w:r>
-      <w:r>
-        <w:rPr>
-          <w:rStyle w:val="KeywordTok"/>
-        </w:rPr>
-        <w:t xml:space="preserve">and</w:t>
-      </w:r>
-      <w:r>
-        <w:rPr>
-          <w:rStyle w:val="NormalTok"/>
-        </w:rPr>
-        <w:t xml:space="preserve"> name.startswith(</w:t>
-      </w:r>
-      <w:r>
-        <w:rPr>
-          <w:rStyle w:val="StringTok"/>
-        </w:rPr>
-        <w:t xml:space="preserve">"["</w:t>
-      </w:r>
-      <w:r>
-        <w:rPr>
-          <w:rStyle w:val="NormalTok"/>
-        </w:rPr>
-        <w:t xml:space="preserve">):</w:t>
-      </w:r>
-      <w:r>
-        <w:br/>
-      </w:r>
-      <w:r>
-        <w:rPr>
-          <w:rStyle w:val="NormalTok"/>
-        </w:rPr>
-        <w:t xml:space="preserve">            clean_names.append(name.replace(</w:t>
-      </w:r>
-      <w:r>
-        <w:rPr>
-          <w:rStyle w:val="StringTok"/>
-        </w:rPr>
-        <w:t xml:space="preserve">"["</w:t>
-      </w:r>
-      <w:r>
-        <w:rPr>
-          <w:rStyle w:val="NormalTok"/>
-        </w:rPr>
-        <w:t xml:space="preserve">,</w:t>
-      </w:r>
-      <w:r>
-        <w:rPr>
-          <w:rStyle w:val="StringTok"/>
-        </w:rPr>
-        <w:t xml:space="preserve">""</w:t>
-      </w:r>
-      <w:r>
-        <w:rPr>
-          <w:rStyle w:val="NormalTok"/>
-        </w:rPr>
-        <w:t xml:space="preserve">).replace(</w:t>
-      </w:r>
-      <w:r>
-        <w:rPr>
-          <w:rStyle w:val="StringTok"/>
-        </w:rPr>
-        <w:t xml:space="preserve">"]"</w:t>
-      </w:r>
-      <w:r>
-        <w:rPr>
-          <w:rStyle w:val="NormalTok"/>
-        </w:rPr>
-        <w:t xml:space="preserve">, </w:t>
-      </w:r>
-      <w:r>
-        <w:rPr>
-          <w:rStyle w:val="StringTok"/>
-        </w:rPr>
-        <w:t xml:space="preserve">""</w:t>
-      </w:r>
-      <w:r>
-        <w:rPr>
-          <w:rStyle w:val="NormalTok"/>
-        </w:rPr>
-        <w:t xml:space="preserve">).replace(</w:t>
-      </w:r>
-      <w:r>
-        <w:rPr>
-          <w:rStyle w:val="StringTok"/>
-        </w:rPr>
-        <w:t xml:space="preserve">"'"</w:t>
-      </w:r>
-      <w:r>
-        <w:rPr>
-          <w:rStyle w:val="NormalTok"/>
-        </w:rPr>
-        <w:t xml:space="preserve">, </w:t>
-      </w:r>
-      <w:r>
-        <w:rPr>
-          <w:rStyle w:val="StringTok"/>
-        </w:rPr>
-        <w:t xml:space="preserve">""</w:t>
-      </w:r>
-      <w:r>
-        <w:rPr>
-          <w:rStyle w:val="NormalTok"/>
-        </w:rPr>
-        <w:t xml:space="preserve">).replace(</w:t>
-      </w:r>
-      <w:r>
-        <w:rPr>
-          <w:rStyle w:val="StringTok"/>
-        </w:rPr>
-        <w:t xml:space="preserve">"'"</w:t>
-      </w:r>
-      <w:r>
-        <w:rPr>
-          <w:rStyle w:val="NormalTok"/>
-        </w:rPr>
-        <w:t xml:space="preserve">,</w:t>
-      </w:r>
-      <w:r>
-        <w:rPr>
-          <w:rStyle w:val="StringTok"/>
-        </w:rPr>
-        <w:t xml:space="preserve">''</w:t>
-      </w:r>
-      <w:r>
-        <w:rPr>
-          <w:rStyle w:val="NormalTok"/>
-        </w:rPr>
-        <w:t xml:space="preserve">).strip())</w:t>
-      </w:r>
-      <w:r>
-        <w:br/>
-      </w:r>
-      <w:r>
-        <w:rPr>
-          <w:rStyle w:val="NormalTok"/>
-        </w:rPr>
-        <w:t xml:space="preserve">        </w:t>
-      </w:r>
-      <w:r>
-        <w:rPr>
-          <w:rStyle w:val="ControlFlowTok"/>
-        </w:rPr>
-        <w:t xml:space="preserve">else</w:t>
-      </w:r>
-      <w:r>
-        <w:rPr>
-          <w:rStyle w:val="NormalTok"/>
-        </w:rPr>
-        <w:t xml:space="preserve">:</w:t>
-      </w:r>
-      <w:r>
-        <w:br/>
-      </w:r>
-      <w:r>
-        <w:rPr>
-          <w:rStyle w:val="NormalTok"/>
-        </w:rPr>
-        <w:t xml:space="preserve">            clean_names.append(</w:t>
-      </w:r>
-      <w:r>
-        <w:rPr>
-          <w:rStyle w:val="BuiltInTok"/>
-        </w:rPr>
-        <w:t xml:space="preserve">str</w:t>
-      </w:r>
-      <w:r>
-        <w:rPr>
-          <w:rStyle w:val="NormalTok"/>
-        </w:rPr>
-        <w:t xml:space="preserve">(name))</w:t>
-      </w:r>
-      <w:r>
-        <w:br/>
-      </w:r>
-      <w:r>
-        <w:rPr>
-          <w:rStyle w:val="NormalTok"/>
-        </w:rPr>
-        <w:t xml:space="preserve">    </w:t>
-      </w:r>
-      <w:r>
-        <w:rPr>
-          <w:rStyle w:val="ControlFlowTok"/>
-        </w:rPr>
-        <w:t xml:space="preserve">return</w:t>
-      </w:r>
-      <w:r>
-        <w:rPr>
-          <w:rStyle w:val="NormalTok"/>
-        </w:rPr>
-        <w:t xml:space="preserve"> clean_names</w:t>
-      </w:r>
-      <w:r>
-        <w:br/>
-      </w:r>
-      <w:r>
-        <w:br/>
-      </w:r>
-      <w:r>
-        <w:rPr>
-          <w:rStyle w:val="NormalTok"/>
-        </w:rPr>
-        <w:t xml:space="preserve">importance_df </w:t>
-      </w:r>
-      <w:r>
-        <w:rPr>
-          <w:rStyle w:val="OperatorTok"/>
-        </w:rPr>
-        <w:t xml:space="preserve">=</w:t>
-      </w:r>
-      <w:r>
-        <w:rPr>
-          <w:rStyle w:val="NormalTok"/>
-        </w:rPr>
-        <w:t xml:space="preserve"> pd.DataFrame({</w:t>
-      </w:r>
-      <w:r>
-        <w:br/>
-      </w:r>
-      <w:r>
-        <w:rPr>
-          <w:rStyle w:val="NormalTok"/>
-        </w:rPr>
-        <w:t xml:space="preserve">    </w:t>
-      </w:r>
-      <w:r>
-        <w:rPr>
-          <w:rStyle w:val="StringTok"/>
-        </w:rPr>
-        <w:t xml:space="preserve">"Feature"</w:t>
-      </w:r>
-      <w:r>
-        <w:rPr>
-          <w:rStyle w:val="NormalTok"/>
-        </w:rPr>
-        <w:t xml:space="preserve">: feature_names,</w:t>
-      </w:r>
-      <w:r>
-        <w:br/>
-      </w:r>
-      <w:r>
-        <w:rPr>
-          <w:rStyle w:val="NormalTok"/>
-        </w:rPr>
-        <w:t xml:space="preserve">    </w:t>
-      </w:r>
-      <w:r>
-        <w:rPr>
-          <w:rStyle w:val="StringTok"/>
-        </w:rPr>
-        <w:t xml:space="preserve">"Importance"</w:t>
-      </w:r>
-      <w:r>
-        <w:rPr>
-          <w:rStyle w:val="NormalTok"/>
-        </w:rPr>
-        <w:t xml:space="preserve">: importances</w:t>
-      </w:r>
-      <w:r>
-        <w:br/>
-      </w:r>
-      <w:r>
-        <w:rPr>
-          <w:rStyle w:val="NormalTok"/>
-        </w:rPr>
-        <w:t xml:space="preserve">}).sort_values(by</w:t>
-      </w:r>
-      <w:r>
-        <w:rPr>
-          <w:rStyle w:val="OperatorTok"/>
-        </w:rPr>
-        <w:t xml:space="preserve">=</w:t>
-      </w:r>
-      <w:r>
-        <w:rPr>
-          <w:rStyle w:val="StringTok"/>
-        </w:rPr>
-        <w:t xml:space="preserve">"Importance"</w:t>
-      </w:r>
-      <w:r>
-        <w:rPr>
-          <w:rStyle w:val="NormalTok"/>
-        </w:rPr>
-        <w:t xml:space="preserve">, ascending</w:t>
-      </w:r>
-      <w:r>
-        <w:rPr>
-          <w:rStyle w:val="OperatorTok"/>
-        </w:rPr>
-        <w:t xml:space="preserve">=</w:t>
-      </w:r>
-      <w:r>
-        <w:rPr>
-          <w:rStyle w:val="VariableTok"/>
-        </w:rPr>
-        <w:t xml:space="preserve">False</w:t>
-      </w:r>
-      <w:r>
-        <w:rPr>
-          <w:rStyle w:val="NormalTok"/>
-        </w:rPr>
-        <w:t xml:space="preserve">)</w:t>
-      </w:r>
-      <w:r>
-        <w:br/>
-      </w:r>
-      <w:r>
-        <w:br/>
-      </w:r>
-      <w:r>
-        <w:rPr>
-          <w:rStyle w:val="NormalTok"/>
-        </w:rPr>
-        <w:t xml:space="preserve">importance_df[</w:t>
-      </w:r>
-      <w:r>
-        <w:rPr>
-          <w:rStyle w:val="StringTok"/>
-        </w:rPr>
-        <w:t xml:space="preserve">"Feature"</w:t>
-      </w:r>
-      <w:r>
-        <w:rPr>
-          <w:rStyle w:val="NormalTok"/>
-        </w:rPr>
-        <w:t xml:space="preserve">] </w:t>
-      </w:r>
-      <w:r>
-        <w:rPr>
-          <w:rStyle w:val="OperatorTok"/>
-        </w:rPr>
-        <w:t xml:space="preserve">=</w:t>
-      </w:r>
-      <w:r>
-        <w:rPr>
-          <w:rStyle w:val="NormalTok"/>
-        </w:rPr>
-        <w:t xml:space="preserve"> clean_feature_name(importance_df[</w:t>
-      </w:r>
-      <w:r>
-        <w:rPr>
-          <w:rStyle w:val="StringTok"/>
-        </w:rPr>
-        <w:t xml:space="preserve">"Feature"</w:t>
-      </w:r>
-      <w:r>
-        <w:rPr>
-          <w:rStyle w:val="NormalTok"/>
-        </w:rPr>
-        <w:t xml:space="preserve">])</w:t>
-      </w:r>
-      <w:r>
-        <w:br/>
-      </w:r>
-      <w:r>
-        <w:br/>
-      </w:r>
-      <w:r>
-        <w:rPr>
-          <w:rStyle w:val="NormalTok"/>
-        </w:rPr>
-        <w:t xml:space="preserve">plt.figure(figsize</w:t>
-      </w:r>
-      <w:r>
-        <w:rPr>
-          <w:rStyle w:val="OperatorTok"/>
-        </w:rPr>
-        <w:t xml:space="preserve">=</w:t>
-      </w:r>
-      <w:r>
-        <w:rPr>
-          <w:rStyle w:val="NormalTok"/>
-        </w:rPr>
-        <w:t xml:space="preserve">(</w:t>
-      </w:r>
-      <w:r>
-        <w:rPr>
-          <w:rStyle w:val="DecValTok"/>
-        </w:rPr>
-        <w:t xml:space="preserve">10</w:t>
-      </w:r>
-      <w:r>
-        <w:rPr>
-          <w:rStyle w:val="NormalTok"/>
-        </w:rPr>
-        <w:t xml:space="preserve">, </w:t>
-      </w:r>
-      <w:r>
-        <w:rPr>
-          <w:rStyle w:val="DecValTok"/>
-        </w:rPr>
-        <w:t xml:space="preserve">6</w:t>
-      </w:r>
-      <w:r>
-        <w:rPr>
-          <w:rStyle w:val="NormalTok"/>
-        </w:rPr>
-        <w:t xml:space="preserve">))</w:t>
-      </w:r>
-      <w:r>
-        <w:br/>
-      </w:r>
-      <w:r>
-        <w:rPr>
-          <w:rStyle w:val="NormalTok"/>
-        </w:rPr>
-        <w:t xml:space="preserve">sns.barplot(data</w:t>
-      </w:r>
-      <w:r>
-        <w:rPr>
-          <w:rStyle w:val="OperatorTok"/>
-        </w:rPr>
-        <w:t xml:space="preserve">=</w:t>
-      </w:r>
-      <w:r>
-        <w:rPr>
-          <w:rStyle w:val="NormalTok"/>
-        </w:rPr>
-        <w:t xml:space="preserve">importance_df, x</w:t>
-      </w:r>
-      <w:r>
-        <w:rPr>
-          <w:rStyle w:val="OperatorTok"/>
-        </w:rPr>
-        <w:t xml:space="preserve">=</w:t>
-      </w:r>
-      <w:r>
-        <w:rPr>
-          <w:rStyle w:val="StringTok"/>
-        </w:rPr>
-        <w:t xml:space="preserve">"Importance"</w:t>
-      </w:r>
-      <w:r>
-        <w:rPr>
-          <w:rStyle w:val="NormalTok"/>
-        </w:rPr>
-        <w:t xml:space="preserve">, y</w:t>
-      </w:r>
-      <w:r>
-        <w:rPr>
-          <w:rStyle w:val="OperatorTok"/>
-        </w:rPr>
-        <w:t xml:space="preserve">=</w:t>
-      </w:r>
-      <w:r>
-        <w:rPr>
-          <w:rStyle w:val="StringTok"/>
-        </w:rPr>
-        <w:t xml:space="preserve">"Feature"</w:t>
-      </w:r>
-      <w:r>
-        <w:rPr>
-          <w:rStyle w:val="NormalTok"/>
-        </w:rPr>
-        <w:t xml:space="preserve">, hue</w:t>
-      </w:r>
-      <w:r>
-        <w:rPr>
-          <w:rStyle w:val="OperatorTok"/>
-        </w:rPr>
-        <w:t xml:space="preserve">=</w:t>
-      </w:r>
-      <w:r>
-        <w:rPr>
-          <w:rStyle w:val="StringTok"/>
-        </w:rPr>
-        <w:t xml:space="preserve">"Importance"</w:t>
-      </w:r>
-      <w:r>
-        <w:rPr>
-          <w:rStyle w:val="NormalTok"/>
-        </w:rPr>
-        <w:t xml:space="preserve">, palette</w:t>
-      </w:r>
-      <w:r>
-        <w:rPr>
-          <w:rStyle w:val="OperatorTok"/>
-        </w:rPr>
-        <w:t xml:space="preserve">=</w:t>
-      </w:r>
-      <w:r>
-        <w:rPr>
-          <w:rStyle w:val="StringTok"/>
-        </w:rPr>
-        <w:t xml:space="preserve">"mako"</w:t>
-      </w:r>
-      <w:r>
-        <w:rPr>
-          <w:rStyle w:val="NormalTok"/>
-        </w:rPr>
-        <w:t xml:space="preserve">, legend</w:t>
-      </w:r>
-      <w:r>
-        <w:rPr>
-          <w:rStyle w:val="OperatorTok"/>
-        </w:rPr>
-        <w:t xml:space="preserve">=</w:t>
-      </w:r>
-      <w:r>
-        <w:rPr>
-          <w:rStyle w:val="VariableTok"/>
-        </w:rPr>
-        <w:t xml:space="preserve">False</w:t>
-      </w:r>
-      <w:r>
-        <w:rPr>
-          <w:rStyle w:val="NormalTok"/>
-        </w:rPr>
-        <w:t xml:space="preserve">)</w:t>
-      </w:r>
-      <w:r>
-        <w:br/>
-      </w:r>
-      <w:r>
-        <w:rPr>
-          <w:rStyle w:val="NormalTok"/>
-        </w:rPr>
-        <w:t xml:space="preserve">plt.title(</w:t>
-      </w:r>
-      <w:r>
-        <w:rPr>
-          <w:rStyle w:val="StringTok"/>
-        </w:rPr>
-        <w:t xml:space="preserve">"Top (8) Feature Importances: Random Forest"</w:t>
-      </w:r>
-      <w:r>
-        <w:rPr>
-          <w:rStyle w:val="NormalTok"/>
-        </w:rPr>
-        <w:t xml:space="preserve">, fontsize</w:t>
-      </w:r>
-      <w:r>
-        <w:rPr>
-          <w:rStyle w:val="OperatorTok"/>
-        </w:rPr>
-        <w:t xml:space="preserve">=</w:t>
-      </w:r>
-      <w:r>
-        <w:rPr>
-          <w:rStyle w:val="DecValTok"/>
-        </w:rPr>
-        <w:t xml:space="preserve">14</w:t>
-      </w:r>
-      <w:r>
-        <w:rPr>
-          <w:rStyle w:val="NormalTok"/>
-        </w:rPr>
-        <w:t xml:space="preserve">, fontweight</w:t>
-      </w:r>
-      <w:r>
-        <w:rPr>
-          <w:rStyle w:val="OperatorTok"/>
-        </w:rPr>
-        <w:t xml:space="preserve">=</w:t>
-      </w:r>
-      <w:r>
-        <w:rPr>
-          <w:rStyle w:val="StringTok"/>
-        </w:rPr>
-        <w:t xml:space="preserve">'bold'</w:t>
-      </w:r>
-      <w:r>
-        <w:rPr>
-          <w:rStyle w:val="NormalTok"/>
-        </w:rPr>
-        <w:t xml:space="preserve">, loc</w:t>
-      </w:r>
-      <w:r>
-        <w:rPr>
-          <w:rStyle w:val="OperatorTok"/>
-        </w:rPr>
-        <w:t xml:space="preserve">=</w:t>
-      </w:r>
-      <w:r>
-        <w:rPr>
-          <w:rStyle w:val="StringTok"/>
-        </w:rPr>
-        <w:t xml:space="preserve">'left'</w:t>
-      </w:r>
-      <w:r>
-        <w:rPr>
-          <w:rStyle w:val="NormalTok"/>
-        </w:rPr>
-        <w:t xml:space="preserve">)</w:t>
-      </w:r>
-      <w:r>
-        <w:br/>
-      </w:r>
-      <w:r>
-        <w:rPr>
-          <w:rStyle w:val="NormalTok"/>
-        </w:rPr>
-        <w:t xml:space="preserve">plt.xlabel(</w:t>
-      </w:r>
-      <w:r>
-        <w:rPr>
-          <w:rStyle w:val="StringTok"/>
-        </w:rPr>
-        <w:t xml:space="preserve">"Importance"</w:t>
-      </w:r>
-      <w:r>
-        <w:rPr>
-          <w:rStyle w:val="NormalTok"/>
-        </w:rPr>
-        <w:t xml:space="preserve">, fontsize</w:t>
-      </w:r>
-      <w:r>
-        <w:rPr>
-          <w:rStyle w:val="OperatorTok"/>
-        </w:rPr>
-        <w:t xml:space="preserve">=</w:t>
-      </w:r>
-      <w:r>
-        <w:rPr>
-          <w:rStyle w:val="DecValTok"/>
-        </w:rPr>
-        <w:t xml:space="preserve">12</w:t>
-      </w:r>
-      <w:r>
-        <w:rPr>
-          <w:rStyle w:val="NormalTok"/>
-        </w:rPr>
-        <w:t xml:space="preserve">, fontweight</w:t>
-      </w:r>
-      <w:r>
-        <w:rPr>
-          <w:rStyle w:val="OperatorTok"/>
-        </w:rPr>
-        <w:t xml:space="preserve">=</w:t>
-      </w:r>
-      <w:r>
-        <w:rPr>
-          <w:rStyle w:val="StringTok"/>
-        </w:rPr>
-        <w:t xml:space="preserve">'bold'</w:t>
-      </w:r>
-      <w:r>
-        <w:rPr>
-          <w:rStyle w:val="NormalTok"/>
-        </w:rPr>
-        <w:t xml:space="preserve">)</w:t>
-      </w:r>
-      <w:r>
-        <w:br/>
-      </w:r>
-      <w:r>
-        <w:rPr>
-          <w:rStyle w:val="NormalTok"/>
-        </w:rPr>
-        <w:t xml:space="preserve">plt.ylabel(</w:t>
-      </w:r>
-      <w:r>
-        <w:rPr>
-          <w:rStyle w:val="StringTok"/>
-        </w:rPr>
-        <w:t xml:space="preserve">"Feature"</w:t>
-      </w:r>
-      <w:r>
-        <w:rPr>
-          <w:rStyle w:val="NormalTok"/>
-        </w:rPr>
-        <w:t xml:space="preserve">, fontsize</w:t>
-      </w:r>
-      <w:r>
-        <w:rPr>
-          <w:rStyle w:val="OperatorTok"/>
-        </w:rPr>
-        <w:t xml:space="preserve">=</w:t>
-      </w:r>
-      <w:r>
-        <w:rPr>
-          <w:rStyle w:val="DecValTok"/>
-        </w:rPr>
-        <w:t xml:space="preserve">12</w:t>
-      </w:r>
-      <w:r>
-        <w:rPr>
-          <w:rStyle w:val="NormalTok"/>
-        </w:rPr>
-        <w:t xml:space="preserve">, fontweight</w:t>
-      </w:r>
-      <w:r>
-        <w:rPr>
-          <w:rStyle w:val="OperatorTok"/>
-        </w:rPr>
-        <w:t xml:space="preserve">=</w:t>
-      </w:r>
-      <w:r>
-        <w:rPr>
-          <w:rStyle w:val="StringTok"/>
-        </w:rPr>
-        <w:t xml:space="preserve">'bold'</w:t>
-      </w:r>
-      <w:r>
-        <w:rPr>
-          <w:rStyle w:val="NormalTok"/>
-        </w:rPr>
-        <w:t xml:space="preserve">)</w:t>
-      </w:r>
-      <w:r>
-        <w:br/>
-      </w:r>
-      <w:r>
-        <w:rPr>
-          <w:rStyle w:val="NormalTok"/>
-        </w:rPr>
-        <w:t xml:space="preserve">plt.tight_layout()</w:t>
-      </w:r>
-      <w:r>
-        <w:br/>
-      </w:r>
-      <w:r>
-        <w:rPr>
-          <w:rStyle w:val="NormalTok"/>
-        </w:rPr>
-        <w:t xml:space="preserve">plt.savefig(</w:t>
-      </w:r>
-      <w:r>
-        <w:rPr>
-          <w:rStyle w:val="StringTok"/>
-        </w:rPr>
-        <w:t xml:space="preserve">"output/rf_feature_importance.png"</w:t>
-      </w:r>
-      <w:r>
-        <w:rPr>
-          <w:rStyle w:val="NormalTok"/>
-        </w:rPr>
-        <w:t xml:space="preserve">, dpi</w:t>
-      </w:r>
-      <w:r>
-        <w:rPr>
-          <w:rStyle w:val="OperatorTok"/>
-        </w:rPr>
-        <w:t xml:space="preserve">=</w:t>
-      </w:r>
-      <w:r>
-        <w:rPr>
-          <w:rStyle w:val="DecValTok"/>
-        </w:rPr>
-        <w:t xml:space="preserve">300</w:t>
-      </w:r>
-      <w:r>
-        <w:rPr>
-          <w:rStyle w:val="NormalTok"/>
-        </w:rPr>
-        <w:t xml:space="preserve">)</w:t>
-      </w:r>
-      <w:r>
-        <w:br/>
-      </w:r>
-      <w:r>
-        <w:rPr>
-          <w:rStyle w:val="NormalTok"/>
-        </w:rPr>
-        <w:t xml:space="preserve">plt.show()</w:t>
       </w:r>
     </w:p>
     <w:bookmarkEnd w:id="48"/>
+    <w:bookmarkStart w:id="49" w:name="cell-25"/>
+    <w:p>
+      <w:pPr>
+        <w:pStyle w:val="SourceCode"/>
+      </w:pPr>
+      <w:r>
+        <w:rPr>
+          <w:rStyle w:val="VerbatimChar"/>
+        </w:rPr>
+        <w:t xml:space="preserve">Length of feature names: 8</w:t>
+      </w:r>
+      <w:r>
+        <w:br/>
+      </w:r>
+      <w:r>
+        <w:rPr>
+          <w:rStyle w:val="VerbatimChar"/>
+        </w:rPr>
+        <w:t xml:space="preserve">Length of importances: 8</w:t>
+      </w:r>
+    </w:p>
+    <w:bookmarkEnd w:id="49"/>
+    <w:bookmarkStart w:id="54" w:name="cell-26"/>
+    <w:bookmarkStart w:id="50" w:name="cb41"/>
+    <w:p>
+      <w:pPr>
+        <w:pStyle w:val="SourceCode"/>
+      </w:pPr>
+      <w:r>
+        <w:rPr>
+          <w:rStyle w:val="BuiltInTok"/>
+        </w:rPr>
+        <w:t xml:space="preserve">print</w:t>
+      </w:r>
+      <w:r>
+        <w:rPr>
+          <w:rStyle w:val="NormalTok"/>
+        </w:rPr>
+        <w:t xml:space="preserve">(</w:t>
+      </w:r>
+      <w:r>
+        <w:rPr>
+          <w:rStyle w:val="StringTok"/>
+        </w:rPr>
+        <w:t xml:space="preserve">"</w:t>
+      </w:r>
+      <w:r>
+        <w:rPr>
+          <w:rStyle w:val="CharTok"/>
+        </w:rPr>
+        <w:t xml:space="preserve">\n</w:t>
+      </w:r>
+      <w:r>
+        <w:rPr>
+          <w:rStyle w:val="StringTok"/>
+        </w:rPr>
+        <w:t xml:space="preserve">---Code For Feature Importance Table---"</w:t>
+      </w:r>
+      <w:r>
+        <w:rPr>
+          <w:rStyle w:val="NormalTok"/>
+        </w:rPr>
+        <w:t xml:space="preserve">)</w:t>
+      </w:r>
+      <w:r>
+        <w:br/>
+      </w:r>
+      <w:r>
+        <w:br/>
+      </w:r>
+      <w:r>
+        <w:rPr>
+          <w:rStyle w:val="KeywordTok"/>
+        </w:rPr>
+        <w:t xml:space="preserve">def</w:t>
+      </w:r>
+      <w:r>
+        <w:rPr>
+          <w:rStyle w:val="NormalTok"/>
+        </w:rPr>
+        <w:t xml:space="preserve"> clean_feature_name(feature_list):</w:t>
+      </w:r>
+      <w:r>
+        <w:br/>
+      </w:r>
+      <w:r>
+        <w:rPr>
+          <w:rStyle w:val="NormalTok"/>
+        </w:rPr>
+        <w:t xml:space="preserve">    clean_names </w:t>
+      </w:r>
+      <w:r>
+        <w:rPr>
+          <w:rStyle w:val="OperatorTok"/>
+        </w:rPr>
+        <w:t xml:space="preserve">=</w:t>
+      </w:r>
+      <w:r>
+        <w:rPr>
+          <w:rStyle w:val="NormalTok"/>
+        </w:rPr>
+        <w:t xml:space="preserve"> []</w:t>
+      </w:r>
+      <w:r>
+        <w:br/>
+      </w:r>
+      <w:r>
+        <w:rPr>
+          <w:rStyle w:val="NormalTok"/>
+        </w:rPr>
+        <w:t xml:space="preserve">    </w:t>
+      </w:r>
+      <w:r>
+        <w:rPr>
+          <w:rStyle w:val="ControlFlowTok"/>
+        </w:rPr>
+        <w:t xml:space="preserve">for</w:t>
+      </w:r>
+      <w:r>
+        <w:rPr>
+          <w:rStyle w:val="NormalTok"/>
+        </w:rPr>
+        <w:t xml:space="preserve"> name </w:t>
+      </w:r>
+      <w:r>
+        <w:rPr>
+          <w:rStyle w:val="KeywordTok"/>
+        </w:rPr>
+        <w:t xml:space="preserve">in</w:t>
+      </w:r>
+      <w:r>
+        <w:rPr>
+          <w:rStyle w:val="NormalTok"/>
+        </w:rPr>
+        <w:t xml:space="preserve"> feature_list:</w:t>
+      </w:r>
+      <w:r>
+        <w:br/>
+      </w:r>
+      <w:r>
+        <w:rPr>
+          <w:rStyle w:val="NormalTok"/>
+        </w:rPr>
+        <w:t xml:space="preserve">        </w:t>
+      </w:r>
+      <w:r>
+        <w:rPr>
+          <w:rStyle w:val="ControlFlowTok"/>
+        </w:rPr>
+        <w:t xml:space="preserve">if</w:t>
+      </w:r>
+      <w:r>
+        <w:rPr>
+          <w:rStyle w:val="NormalTok"/>
+        </w:rPr>
+        <w:t xml:space="preserve"> </w:t>
+      </w:r>
+      <w:r>
+        <w:rPr>
+          <w:rStyle w:val="BuiltInTok"/>
+        </w:rPr>
+        <w:t xml:space="preserve">isinstance</w:t>
+      </w:r>
+      <w:r>
+        <w:rPr>
+          <w:rStyle w:val="NormalTok"/>
+        </w:rPr>
+        <w:t xml:space="preserve">(name, </w:t>
+      </w:r>
+      <w:r>
+        <w:rPr>
+          <w:rStyle w:val="BuiltInTok"/>
+        </w:rPr>
+        <w:t xml:space="preserve">list</w:t>
+      </w:r>
+      <w:r>
+        <w:rPr>
+          <w:rStyle w:val="NormalTok"/>
+        </w:rPr>
+        <w:t xml:space="preserve">):</w:t>
+      </w:r>
+      <w:r>
+        <w:br/>
+      </w:r>
+      <w:r>
+        <w:rPr>
+          <w:rStyle w:val="NormalTok"/>
+        </w:rPr>
+        <w:t xml:space="preserve">            clean_names.append(</w:t>
+      </w:r>
+      <w:r>
+        <w:rPr>
+          <w:rStyle w:val="StringTok"/>
+        </w:rPr>
+        <w:t xml:space="preserve">", "</w:t>
+      </w:r>
+      <w:r>
+        <w:rPr>
+          <w:rStyle w:val="NormalTok"/>
+        </w:rPr>
+        <w:t xml:space="preserve">.join(</w:t>
+      </w:r>
+      <w:r>
+        <w:rPr>
+          <w:rStyle w:val="BuiltInTok"/>
+        </w:rPr>
+        <w:t xml:space="preserve">str</w:t>
+      </w:r>
+      <w:r>
+        <w:rPr>
+          <w:rStyle w:val="NormalTok"/>
+        </w:rPr>
+        <w:t xml:space="preserve">(n) </w:t>
+      </w:r>
+      <w:r>
+        <w:rPr>
+          <w:rStyle w:val="ControlFlowTok"/>
+        </w:rPr>
+        <w:t xml:space="preserve">for</w:t>
+      </w:r>
+      <w:r>
+        <w:rPr>
+          <w:rStyle w:val="NormalTok"/>
+        </w:rPr>
+        <w:t xml:space="preserve"> n </w:t>
+      </w:r>
+      <w:r>
+        <w:rPr>
+          <w:rStyle w:val="KeywordTok"/>
+        </w:rPr>
+        <w:t xml:space="preserve">in</w:t>
+      </w:r>
+      <w:r>
+        <w:rPr>
+          <w:rStyle w:val="NormalTok"/>
+        </w:rPr>
+        <w:t xml:space="preserve"> name))</w:t>
+      </w:r>
+      <w:r>
+        <w:br/>
+      </w:r>
+      <w:r>
+        <w:rPr>
+          <w:rStyle w:val="NormalTok"/>
+        </w:rPr>
+        <w:t xml:space="preserve">        </w:t>
+      </w:r>
+      <w:r>
+        <w:rPr>
+          <w:rStyle w:val="ControlFlowTok"/>
+        </w:rPr>
+        <w:t xml:space="preserve">elif</w:t>
+      </w:r>
+      <w:r>
+        <w:rPr>
+          <w:rStyle w:val="NormalTok"/>
+        </w:rPr>
+        <w:t xml:space="preserve"> </w:t>
+      </w:r>
+      <w:r>
+        <w:rPr>
+          <w:rStyle w:val="BuiltInTok"/>
+        </w:rPr>
+        <w:t xml:space="preserve">isinstance</w:t>
+      </w:r>
+      <w:r>
+        <w:rPr>
+          <w:rStyle w:val="NormalTok"/>
+        </w:rPr>
+        <w:t xml:space="preserve">(name, </w:t>
+      </w:r>
+      <w:r>
+        <w:rPr>
+          <w:rStyle w:val="BuiltInTok"/>
+        </w:rPr>
+        <w:t xml:space="preserve">str</w:t>
+      </w:r>
+      <w:r>
+        <w:rPr>
+          <w:rStyle w:val="NormalTok"/>
+        </w:rPr>
+        <w:t xml:space="preserve">) </w:t>
+      </w:r>
+      <w:r>
+        <w:rPr>
+          <w:rStyle w:val="KeywordTok"/>
+        </w:rPr>
+        <w:t xml:space="preserve">and</w:t>
+      </w:r>
+      <w:r>
+        <w:rPr>
+          <w:rStyle w:val="NormalTok"/>
+        </w:rPr>
+        <w:t xml:space="preserve"> name.startswith(</w:t>
+      </w:r>
+      <w:r>
+        <w:rPr>
+          <w:rStyle w:val="StringTok"/>
+        </w:rPr>
+        <w:t xml:space="preserve">"["</w:t>
+      </w:r>
+      <w:r>
+        <w:rPr>
+          <w:rStyle w:val="NormalTok"/>
+        </w:rPr>
+        <w:t xml:space="preserve">):</w:t>
+      </w:r>
+      <w:r>
+        <w:br/>
+      </w:r>
+      <w:r>
+        <w:rPr>
+          <w:rStyle w:val="NormalTok"/>
+        </w:rPr>
+        <w:t xml:space="preserve">            clean_names.append(name.replace(</w:t>
+      </w:r>
+      <w:r>
+        <w:rPr>
+          <w:rStyle w:val="StringTok"/>
+        </w:rPr>
+        <w:t xml:space="preserve">"["</w:t>
+      </w:r>
+      <w:r>
+        <w:rPr>
+          <w:rStyle w:val="NormalTok"/>
+        </w:rPr>
+        <w:t xml:space="preserve">,</w:t>
+      </w:r>
+      <w:r>
+        <w:rPr>
+          <w:rStyle w:val="StringTok"/>
+        </w:rPr>
+        <w:t xml:space="preserve">""</w:t>
+      </w:r>
+      <w:r>
+        <w:rPr>
+          <w:rStyle w:val="NormalTok"/>
+        </w:rPr>
+        <w:t xml:space="preserve">).replace(</w:t>
+      </w:r>
+      <w:r>
+        <w:rPr>
+          <w:rStyle w:val="StringTok"/>
+        </w:rPr>
+        <w:t xml:space="preserve">"]"</w:t>
+      </w:r>
+      <w:r>
+        <w:rPr>
+          <w:rStyle w:val="NormalTok"/>
+        </w:rPr>
+        <w:t xml:space="preserve">, </w:t>
+      </w:r>
+      <w:r>
+        <w:rPr>
+          <w:rStyle w:val="StringTok"/>
+        </w:rPr>
+        <w:t xml:space="preserve">""</w:t>
+      </w:r>
+      <w:r>
+        <w:rPr>
+          <w:rStyle w:val="NormalTok"/>
+        </w:rPr>
+        <w:t xml:space="preserve">).replace(</w:t>
+      </w:r>
+      <w:r>
+        <w:rPr>
+          <w:rStyle w:val="StringTok"/>
+        </w:rPr>
+        <w:t xml:space="preserve">"'"</w:t>
+      </w:r>
+      <w:r>
+        <w:rPr>
+          <w:rStyle w:val="NormalTok"/>
+        </w:rPr>
+        <w:t xml:space="preserve">, </w:t>
+      </w:r>
+      <w:r>
+        <w:rPr>
+          <w:rStyle w:val="StringTok"/>
+        </w:rPr>
+        <w:t xml:space="preserve">""</w:t>
+      </w:r>
+      <w:r>
+        <w:rPr>
+          <w:rStyle w:val="NormalTok"/>
+        </w:rPr>
+        <w:t xml:space="preserve">).replace(</w:t>
+      </w:r>
+      <w:r>
+        <w:rPr>
+          <w:rStyle w:val="StringTok"/>
+        </w:rPr>
+        <w:t xml:space="preserve">"'"</w:t>
+      </w:r>
+      <w:r>
+        <w:rPr>
+          <w:rStyle w:val="NormalTok"/>
+        </w:rPr>
+        <w:t xml:space="preserve">,</w:t>
+      </w:r>
+      <w:r>
+        <w:rPr>
+          <w:rStyle w:val="StringTok"/>
+        </w:rPr>
+        <w:t xml:space="preserve">''</w:t>
+      </w:r>
+      <w:r>
+        <w:rPr>
+          <w:rStyle w:val="NormalTok"/>
+        </w:rPr>
+        <w:t xml:space="preserve">).strip())</w:t>
+      </w:r>
+      <w:r>
+        <w:br/>
+      </w:r>
+      <w:r>
+        <w:rPr>
+          <w:rStyle w:val="NormalTok"/>
+        </w:rPr>
+        <w:t xml:space="preserve">        </w:t>
+      </w:r>
+      <w:r>
+        <w:rPr>
+          <w:rStyle w:val="ControlFlowTok"/>
+        </w:rPr>
+        <w:t xml:space="preserve">else</w:t>
+      </w:r>
+      <w:r>
+        <w:rPr>
+          <w:rStyle w:val="NormalTok"/>
+        </w:rPr>
+        <w:t xml:space="preserve">:</w:t>
+      </w:r>
+      <w:r>
+        <w:br/>
+      </w:r>
+      <w:r>
+        <w:rPr>
+          <w:rStyle w:val="NormalTok"/>
+        </w:rPr>
+        <w:t xml:space="preserve">            clean_names.append(</w:t>
+      </w:r>
+      <w:r>
+        <w:rPr>
+          <w:rStyle w:val="BuiltInTok"/>
+        </w:rPr>
+        <w:t xml:space="preserve">str</w:t>
+      </w:r>
+      <w:r>
+        <w:rPr>
+          <w:rStyle w:val="NormalTok"/>
+        </w:rPr>
+        <w:t xml:space="preserve">(name))</w:t>
+      </w:r>
+      <w:r>
+        <w:br/>
+      </w:r>
+      <w:r>
+        <w:rPr>
+          <w:rStyle w:val="NormalTok"/>
+        </w:rPr>
+        <w:t xml:space="preserve">    </w:t>
+      </w:r>
+      <w:r>
+        <w:rPr>
+          <w:rStyle w:val="ControlFlowTok"/>
+        </w:rPr>
+        <w:t xml:space="preserve">return</w:t>
+      </w:r>
+      <w:r>
+        <w:rPr>
+          <w:rStyle w:val="NormalTok"/>
+        </w:rPr>
+        <w:t xml:space="preserve"> clean_names</w:t>
+      </w:r>
+      <w:r>
+        <w:br/>
+      </w:r>
+      <w:r>
+        <w:br/>
+      </w:r>
+      <w:r>
+        <w:rPr>
+          <w:rStyle w:val="NormalTok"/>
+        </w:rPr>
+        <w:t xml:space="preserve">importance_df </w:t>
+      </w:r>
+      <w:r>
+        <w:rPr>
+          <w:rStyle w:val="OperatorTok"/>
+        </w:rPr>
+        <w:t xml:space="preserve">=</w:t>
+      </w:r>
+      <w:r>
+        <w:rPr>
+          <w:rStyle w:val="NormalTok"/>
+        </w:rPr>
+        <w:t xml:space="preserve"> pd.DataFrame({</w:t>
+      </w:r>
+      <w:r>
+        <w:br/>
+      </w:r>
+      <w:r>
+        <w:rPr>
+          <w:rStyle w:val="NormalTok"/>
+        </w:rPr>
+        <w:t xml:space="preserve">    </w:t>
+      </w:r>
+      <w:r>
+        <w:rPr>
+          <w:rStyle w:val="StringTok"/>
+        </w:rPr>
+        <w:t xml:space="preserve">"Feature"</w:t>
+      </w:r>
+      <w:r>
+        <w:rPr>
+          <w:rStyle w:val="NormalTok"/>
+        </w:rPr>
+        <w:t xml:space="preserve">: feature_names,</w:t>
+      </w:r>
+      <w:r>
+        <w:br/>
+      </w:r>
+      <w:r>
+        <w:rPr>
+          <w:rStyle w:val="NormalTok"/>
+        </w:rPr>
+        <w:t xml:space="preserve">    </w:t>
+      </w:r>
+      <w:r>
+        <w:rPr>
+          <w:rStyle w:val="StringTok"/>
+        </w:rPr>
+        <w:t xml:space="preserve">"Importance"</w:t>
+      </w:r>
+      <w:r>
+        <w:rPr>
+          <w:rStyle w:val="NormalTok"/>
+        </w:rPr>
+        <w:t xml:space="preserve">: importances</w:t>
+      </w:r>
+      <w:r>
+        <w:br/>
+      </w:r>
+      <w:r>
+        <w:rPr>
+          <w:rStyle w:val="NormalTok"/>
+        </w:rPr>
+        <w:t xml:space="preserve">}).sort_values(by</w:t>
+      </w:r>
+      <w:r>
+        <w:rPr>
+          <w:rStyle w:val="OperatorTok"/>
+        </w:rPr>
+        <w:t xml:space="preserve">=</w:t>
+      </w:r>
+      <w:r>
+        <w:rPr>
+          <w:rStyle w:val="StringTok"/>
+        </w:rPr>
+        <w:t xml:space="preserve">"Importance"</w:t>
+      </w:r>
+      <w:r>
+        <w:rPr>
+          <w:rStyle w:val="NormalTok"/>
+        </w:rPr>
+        <w:t xml:space="preserve">, ascending</w:t>
+      </w:r>
+      <w:r>
+        <w:rPr>
+          <w:rStyle w:val="OperatorTok"/>
+        </w:rPr>
+        <w:t xml:space="preserve">=</w:t>
+      </w:r>
+      <w:r>
+        <w:rPr>
+          <w:rStyle w:val="VariableTok"/>
+        </w:rPr>
+        <w:t xml:space="preserve">False</w:t>
+      </w:r>
+      <w:r>
+        <w:rPr>
+          <w:rStyle w:val="NormalTok"/>
+        </w:rPr>
+        <w:t xml:space="preserve">)</w:t>
+      </w:r>
+      <w:r>
+        <w:br/>
+      </w:r>
+      <w:r>
+        <w:br/>
+      </w:r>
+      <w:r>
+        <w:rPr>
+          <w:rStyle w:val="NormalTok"/>
+        </w:rPr>
+        <w:t xml:space="preserve">importance_df[</w:t>
+      </w:r>
+      <w:r>
+        <w:rPr>
+          <w:rStyle w:val="StringTok"/>
+        </w:rPr>
+        <w:t xml:space="preserve">"Feature"</w:t>
+      </w:r>
+      <w:r>
+        <w:rPr>
+          <w:rStyle w:val="NormalTok"/>
+        </w:rPr>
+        <w:t xml:space="preserve">] </w:t>
+      </w:r>
+      <w:r>
+        <w:rPr>
+          <w:rStyle w:val="OperatorTok"/>
+        </w:rPr>
+        <w:t xml:space="preserve">=</w:t>
+      </w:r>
+      <w:r>
+        <w:rPr>
+          <w:rStyle w:val="NormalTok"/>
+        </w:rPr>
+        <w:t xml:space="preserve"> clean_feature_name(importance_df[</w:t>
+      </w:r>
+      <w:r>
+        <w:rPr>
+          <w:rStyle w:val="StringTok"/>
+        </w:rPr>
+        <w:t xml:space="preserve">"Feature"</w:t>
+      </w:r>
+      <w:r>
+        <w:rPr>
+          <w:rStyle w:val="NormalTok"/>
+        </w:rPr>
+        <w:t xml:space="preserve">])</w:t>
+      </w:r>
+      <w:r>
+        <w:br/>
+      </w:r>
+      <w:r>
+        <w:br/>
+      </w:r>
+      <w:r>
+        <w:rPr>
+          <w:rStyle w:val="NormalTok"/>
+        </w:rPr>
+        <w:t xml:space="preserve">plt.figure(figsize</w:t>
+      </w:r>
+      <w:r>
+        <w:rPr>
+          <w:rStyle w:val="OperatorTok"/>
+        </w:rPr>
+        <w:t xml:space="preserve">=</w:t>
+      </w:r>
+      <w:r>
+        <w:rPr>
+          <w:rStyle w:val="NormalTok"/>
+        </w:rPr>
+        <w:t xml:space="preserve">(</w:t>
+      </w:r>
+      <w:r>
+        <w:rPr>
+          <w:rStyle w:val="DecValTok"/>
+        </w:rPr>
+        <w:t xml:space="preserve">10</w:t>
+      </w:r>
+      <w:r>
+        <w:rPr>
+          <w:rStyle w:val="NormalTok"/>
+        </w:rPr>
+        <w:t xml:space="preserve">, </w:t>
+      </w:r>
+      <w:r>
+        <w:rPr>
+          <w:rStyle w:val="DecValTok"/>
+        </w:rPr>
+        <w:t xml:space="preserve">6</w:t>
+      </w:r>
+      <w:r>
+        <w:rPr>
+          <w:rStyle w:val="NormalTok"/>
+        </w:rPr>
+        <w:t xml:space="preserve">))</w:t>
+      </w:r>
+      <w:r>
+        <w:br/>
+      </w:r>
+      <w:r>
+        <w:rPr>
+          <w:rStyle w:val="NormalTok"/>
+        </w:rPr>
+        <w:t xml:space="preserve">sns.barplot(data</w:t>
+      </w:r>
+      <w:r>
+        <w:rPr>
+          <w:rStyle w:val="OperatorTok"/>
+        </w:rPr>
+        <w:t xml:space="preserve">=</w:t>
+      </w:r>
+      <w:r>
+        <w:rPr>
+          <w:rStyle w:val="NormalTok"/>
+        </w:rPr>
+        <w:t xml:space="preserve">importance_df, x</w:t>
+      </w:r>
+      <w:r>
+        <w:rPr>
+          <w:rStyle w:val="OperatorTok"/>
+        </w:rPr>
+        <w:t xml:space="preserve">=</w:t>
+      </w:r>
+      <w:r>
+        <w:rPr>
+          <w:rStyle w:val="StringTok"/>
+        </w:rPr>
+        <w:t xml:space="preserve">"Importance"</w:t>
+      </w:r>
+      <w:r>
+        <w:rPr>
+          <w:rStyle w:val="NormalTok"/>
+        </w:rPr>
+        <w:t xml:space="preserve">, y</w:t>
+      </w:r>
+      <w:r>
+        <w:rPr>
+          <w:rStyle w:val="OperatorTok"/>
+        </w:rPr>
+        <w:t xml:space="preserve">=</w:t>
+      </w:r>
+      <w:r>
+        <w:rPr>
+          <w:rStyle w:val="StringTok"/>
+        </w:rPr>
+        <w:t xml:space="preserve">"Feature"</w:t>
+      </w:r>
+      <w:r>
+        <w:rPr>
+          <w:rStyle w:val="NormalTok"/>
+        </w:rPr>
+        <w:t xml:space="preserve">, hue</w:t>
+      </w:r>
+      <w:r>
+        <w:rPr>
+          <w:rStyle w:val="OperatorTok"/>
+        </w:rPr>
+        <w:t xml:space="preserve">=</w:t>
+      </w:r>
+      <w:r>
+        <w:rPr>
+          <w:rStyle w:val="StringTok"/>
+        </w:rPr>
+        <w:t xml:space="preserve">"Importance"</w:t>
+      </w:r>
+      <w:r>
+        <w:rPr>
+          <w:rStyle w:val="NormalTok"/>
+        </w:rPr>
+        <w:t xml:space="preserve">, palette</w:t>
+      </w:r>
+      <w:r>
+        <w:rPr>
+          <w:rStyle w:val="OperatorTok"/>
+        </w:rPr>
+        <w:t xml:space="preserve">=</w:t>
+      </w:r>
+      <w:r>
+        <w:rPr>
+          <w:rStyle w:val="StringTok"/>
+        </w:rPr>
+        <w:t xml:space="preserve">"mako"</w:t>
+      </w:r>
+      <w:r>
+        <w:rPr>
+          <w:rStyle w:val="NormalTok"/>
+        </w:rPr>
+        <w:t xml:space="preserve">, legend</w:t>
+      </w:r>
+      <w:r>
+        <w:rPr>
+          <w:rStyle w:val="OperatorTok"/>
+        </w:rPr>
+        <w:t xml:space="preserve">=</w:t>
+      </w:r>
+      <w:r>
+        <w:rPr>
+          <w:rStyle w:val="VariableTok"/>
+        </w:rPr>
+        <w:t xml:space="preserve">False</w:t>
+      </w:r>
+      <w:r>
+        <w:rPr>
+          <w:rStyle w:val="NormalTok"/>
+        </w:rPr>
+        <w:t xml:space="preserve">)</w:t>
+      </w:r>
+      <w:r>
+        <w:br/>
+      </w:r>
+      <w:r>
+        <w:rPr>
+          <w:rStyle w:val="NormalTok"/>
+        </w:rPr>
+        <w:t xml:space="preserve">plt.title(</w:t>
+      </w:r>
+      <w:r>
+        <w:rPr>
+          <w:rStyle w:val="StringTok"/>
+        </w:rPr>
+        <w:t xml:space="preserve">"Top (8) Feature Importances: Random Forest"</w:t>
+      </w:r>
+      <w:r>
+        <w:rPr>
+          <w:rStyle w:val="NormalTok"/>
+        </w:rPr>
+        <w:t xml:space="preserve">, fontsize</w:t>
+      </w:r>
+      <w:r>
+        <w:rPr>
+          <w:rStyle w:val="OperatorTok"/>
+        </w:rPr>
+        <w:t xml:space="preserve">=</w:t>
+      </w:r>
+      <w:r>
+        <w:rPr>
+          <w:rStyle w:val="DecValTok"/>
+        </w:rPr>
+        <w:t xml:space="preserve">14</w:t>
+      </w:r>
+      <w:r>
+        <w:rPr>
+          <w:rStyle w:val="NormalTok"/>
+        </w:rPr>
+        <w:t xml:space="preserve">, fontweight</w:t>
+      </w:r>
+      <w:r>
+        <w:rPr>
+          <w:rStyle w:val="OperatorTok"/>
+        </w:rPr>
+        <w:t xml:space="preserve">=</w:t>
+      </w:r>
+      <w:r>
+        <w:rPr>
+          <w:rStyle w:val="StringTok"/>
+        </w:rPr>
+        <w:t xml:space="preserve">'bold'</w:t>
+      </w:r>
+      <w:r>
+        <w:rPr>
+          <w:rStyle w:val="NormalTok"/>
+        </w:rPr>
+        <w:t xml:space="preserve">, loc</w:t>
+      </w:r>
+      <w:r>
+        <w:rPr>
+          <w:rStyle w:val="OperatorTok"/>
+        </w:rPr>
+        <w:t xml:space="preserve">=</w:t>
+      </w:r>
+      <w:r>
+        <w:rPr>
+          <w:rStyle w:val="StringTok"/>
+        </w:rPr>
+        <w:t xml:space="preserve">'left'</w:t>
+      </w:r>
+      <w:r>
+        <w:rPr>
+          <w:rStyle w:val="NormalTok"/>
+        </w:rPr>
+        <w:t xml:space="preserve">)</w:t>
+      </w:r>
+      <w:r>
+        <w:br/>
+      </w:r>
+      <w:r>
+        <w:rPr>
+          <w:rStyle w:val="NormalTok"/>
+        </w:rPr>
+        <w:t xml:space="preserve">plt.xlabel(</w:t>
+      </w:r>
+      <w:r>
+        <w:rPr>
+          <w:rStyle w:val="StringTok"/>
+        </w:rPr>
+        <w:t xml:space="preserve">"Importance"</w:t>
+      </w:r>
+      <w:r>
+        <w:rPr>
+          <w:rStyle w:val="NormalTok"/>
+        </w:rPr>
+        <w:t xml:space="preserve">, fontsize</w:t>
+      </w:r>
+      <w:r>
+        <w:rPr>
+          <w:rStyle w:val="OperatorTok"/>
+        </w:rPr>
+        <w:t xml:space="preserve">=</w:t>
+      </w:r>
+      <w:r>
+        <w:rPr>
+          <w:rStyle w:val="DecValTok"/>
+        </w:rPr>
+        <w:t xml:space="preserve">12</w:t>
+      </w:r>
+      <w:r>
+        <w:rPr>
+          <w:rStyle w:val="NormalTok"/>
+        </w:rPr>
+        <w:t xml:space="preserve">, fontweight</w:t>
+      </w:r>
+      <w:r>
+        <w:rPr>
+          <w:rStyle w:val="OperatorTok"/>
+        </w:rPr>
+        <w:t xml:space="preserve">=</w:t>
+      </w:r>
+      <w:r>
+        <w:rPr>
+          <w:rStyle w:val="StringTok"/>
+        </w:rPr>
+        <w:t xml:space="preserve">'bold'</w:t>
+      </w:r>
+      <w:r>
+        <w:rPr>
+          <w:rStyle w:val="NormalTok"/>
+        </w:rPr>
+        <w:t xml:space="preserve">)</w:t>
+      </w:r>
+      <w:r>
+        <w:br/>
+      </w:r>
+      <w:r>
+        <w:rPr>
+          <w:rStyle w:val="NormalTok"/>
+        </w:rPr>
+        <w:t xml:space="preserve">plt.ylabel(</w:t>
+      </w:r>
+      <w:r>
+        <w:rPr>
+          <w:rStyle w:val="StringTok"/>
+        </w:rPr>
+        <w:t xml:space="preserve">"Feature"</w:t>
+      </w:r>
+      <w:r>
+        <w:rPr>
+          <w:rStyle w:val="NormalTok"/>
+        </w:rPr>
+        <w:t xml:space="preserve">, fontsize</w:t>
+      </w:r>
+      <w:r>
+        <w:rPr>
+          <w:rStyle w:val="OperatorTok"/>
+        </w:rPr>
+        <w:t xml:space="preserve">=</w:t>
+      </w:r>
+      <w:r>
+        <w:rPr>
+          <w:rStyle w:val="DecValTok"/>
+        </w:rPr>
+        <w:t xml:space="preserve">12</w:t>
+      </w:r>
+      <w:r>
+        <w:rPr>
+          <w:rStyle w:val="NormalTok"/>
+        </w:rPr>
+        <w:t xml:space="preserve">, fontweight</w:t>
+      </w:r>
+      <w:r>
+        <w:rPr>
+          <w:rStyle w:val="OperatorTok"/>
+        </w:rPr>
+        <w:t xml:space="preserve">=</w:t>
+      </w:r>
+      <w:r>
+        <w:rPr>
+          <w:rStyle w:val="StringTok"/>
+        </w:rPr>
+        <w:t xml:space="preserve">'bold'</w:t>
+      </w:r>
+      <w:r>
+        <w:rPr>
+          <w:rStyle w:val="NormalTok"/>
+        </w:rPr>
+        <w:t xml:space="preserve">)</w:t>
+      </w:r>
+      <w:r>
+        <w:br/>
+      </w:r>
+      <w:r>
+        <w:rPr>
+          <w:rStyle w:val="NormalTok"/>
+        </w:rPr>
+        <w:t xml:space="preserve">plt.tight_layout()</w:t>
+      </w:r>
+      <w:r>
+        <w:br/>
+      </w:r>
+      <w:r>
+        <w:rPr>
+          <w:rStyle w:val="NormalTok"/>
+        </w:rPr>
+        <w:t xml:space="preserve">plt.savefig(</w:t>
+      </w:r>
+      <w:r>
+        <w:rPr>
+          <w:rStyle w:val="StringTok"/>
+        </w:rPr>
+        <w:t xml:space="preserve">"output/rf_feature_importance.png"</w:t>
+      </w:r>
+      <w:r>
+        <w:rPr>
+          <w:rStyle w:val="NormalTok"/>
+        </w:rPr>
+        <w:t xml:space="preserve">, dpi</w:t>
+      </w:r>
+      <w:r>
+        <w:rPr>
+          <w:rStyle w:val="OperatorTok"/>
+        </w:rPr>
+        <w:t xml:space="preserve">=</w:t>
+      </w:r>
+      <w:r>
+        <w:rPr>
+          <w:rStyle w:val="DecValTok"/>
+        </w:rPr>
+        <w:t xml:space="preserve">300</w:t>
+      </w:r>
+      <w:r>
+        <w:rPr>
+          <w:rStyle w:val="NormalTok"/>
+        </w:rPr>
+        <w:t xml:space="preserve">)</w:t>
+      </w:r>
+      <w:r>
+        <w:br/>
+      </w:r>
+      <w:r>
+        <w:rPr>
+          <w:rStyle w:val="NormalTok"/>
+        </w:rPr>
+        <w:t xml:space="preserve">plt.show()</w:t>
+      </w:r>
+    </w:p>
+    <w:bookmarkEnd w:id="50"/>
     <w:p>
       <w:pPr>
         <w:pStyle w:val="Figure"/>
@@ -4288,18 +5457,18 @@
           <wp:inline>
             <wp:extent cx="5334000" cy="3182062"/>
             <wp:effectExtent b="0" l="0" r="0" t="0"/>
-            <wp:docPr descr="" title="" id="50" name="Picture"/>
+            <wp:docPr descr="" title="" id="52" name="Picture"/>
             <a:graphic>
               <a:graphicData uri="http://schemas.openxmlformats.org/drawingml/2006/picture">
                 <pic:pic>
                   <pic:nvPicPr>
-                    <pic:cNvPr descr="assignment04-dkalder_files/figure-html/cell-22-output-1.png" id="51" name="Picture"/>
+                    <pic:cNvPr descr="assignment04-dkalder_files/figure-html/cell-22-output-1.png" id="53" name="Picture"/>
                     <pic:cNvPicPr>
                       <a:picLocks noChangeArrowheads="1" noChangeAspect="1"/>
                     </pic:cNvPicPr>
                   </pic:nvPicPr>
                   <pic:blipFill>
-                    <a:blip r:embed="rId49"/>
+                    <a:blip r:embed="rId51"/>
                     <a:stretch>
                       <a:fillRect/>
                     </a:stretch>
@@ -4326,9 +5495,9 @@
         </w:drawing>
       </w:r>
     </w:p>
-    <w:bookmarkEnd w:id="52"/>
-    <w:bookmarkEnd w:id="53"/>
-    <w:bookmarkStart w:id="60" w:name="feature-importance-summary"/>
+    <w:bookmarkEnd w:id="54"/>
+    <w:bookmarkEnd w:id="55"/>
+    <w:bookmarkStart w:id="63" w:name="feature-importance-summary"/>
     <w:p>
       <w:pPr>
         <w:pStyle w:val="Heading1"/>
@@ -4351,7 +5520,1361 @@
         <w:t xml:space="preserve">This analysis shows that the Minimum Years Experience is by far the most important feature in predicting salary, with a feature importance score of above .8. After that, there aren’t any features that have a significant impact in my model, though I believe if I had added different categorical features it would have been more interesting.</w:t>
       </w:r>
     </w:p>
-    <w:bookmarkStart w:id="54" w:name="cell-28"/>
+    <w:bookmarkStart w:id="57" w:name="cell-28"/>
+    <w:bookmarkStart w:id="56" w:name="cb42"/>
+    <w:p>
+      <w:pPr>
+        <w:pStyle w:val="SourceCode"/>
+      </w:pPr>
+      <w:r>
+        <w:rPr>
+          <w:rStyle w:val="CommentTok"/>
+        </w:rPr>
+        <w:t xml:space="preserve">#---Comparison of all 3 Models: GLR, Polynomial GLR, Random Forest---</w:t>
+      </w:r>
+      <w:r>
+        <w:br/>
+      </w:r>
+      <w:r>
+        <w:br/>
+      </w:r>
+      <w:r>
+        <w:br/>
+      </w:r>
+      <w:r>
+        <w:rPr>
+          <w:rStyle w:val="ImportTok"/>
+        </w:rPr>
+        <w:t xml:space="preserve">from</w:t>
+      </w:r>
+      <w:r>
+        <w:rPr>
+          <w:rStyle w:val="NormalTok"/>
+        </w:rPr>
+        <w:t xml:space="preserve"> pyspark.ml.evaluation </w:t>
+      </w:r>
+      <w:r>
+        <w:rPr>
+          <w:rStyle w:val="ImportTok"/>
+        </w:rPr>
+        <w:t xml:space="preserve">import</w:t>
+      </w:r>
+      <w:r>
+        <w:rPr>
+          <w:rStyle w:val="NormalTok"/>
+        </w:rPr>
+        <w:t xml:space="preserve"> RegressionEvaluator</w:t>
+      </w:r>
+      <w:r>
+        <w:br/>
+      </w:r>
+      <w:r>
+        <w:rPr>
+          <w:rStyle w:val="ImportTok"/>
+        </w:rPr>
+        <w:t xml:space="preserve">from</w:t>
+      </w:r>
+      <w:r>
+        <w:rPr>
+          <w:rStyle w:val="NormalTok"/>
+        </w:rPr>
+        <w:t xml:space="preserve"> pyspark.sql.functions </w:t>
+      </w:r>
+      <w:r>
+        <w:rPr>
+          <w:rStyle w:val="ImportTok"/>
+        </w:rPr>
+        <w:t xml:space="preserve">import</w:t>
+      </w:r>
+      <w:r>
+        <w:rPr>
+          <w:rStyle w:val="NormalTok"/>
+        </w:rPr>
+        <w:t xml:space="preserve"> col, </w:t>
+      </w:r>
+      <w:r>
+        <w:rPr>
+          <w:rStyle w:val="BuiltInTok"/>
+        </w:rPr>
+        <w:t xml:space="preserve">pow</w:t>
+      </w:r>
+      <w:r>
+        <w:rPr>
+          <w:rStyle w:val="NormalTok"/>
+        </w:rPr>
+        <w:t xml:space="preserve">, sqrt, avg</w:t>
+      </w:r>
+      <w:r>
+        <w:br/>
+      </w:r>
+      <w:r>
+        <w:rPr>
+          <w:rStyle w:val="ImportTok"/>
+        </w:rPr>
+        <w:t xml:space="preserve">import</w:t>
+      </w:r>
+      <w:r>
+        <w:rPr>
+          <w:rStyle w:val="NormalTok"/>
+        </w:rPr>
+        <w:t xml:space="preserve"> numpy </w:t>
+      </w:r>
+      <w:r>
+        <w:rPr>
+          <w:rStyle w:val="ImportTok"/>
+        </w:rPr>
+        <w:t xml:space="preserve">as</w:t>
+      </w:r>
+      <w:r>
+        <w:rPr>
+          <w:rStyle w:val="NormalTok"/>
+        </w:rPr>
+        <w:t xml:space="preserve"> np</w:t>
+      </w:r>
+      <w:r>
+        <w:br/>
+      </w:r>
+      <w:r>
+        <w:br/>
+      </w:r>
+      <w:r>
+        <w:rPr>
+          <w:rStyle w:val="CommentTok"/>
+        </w:rPr>
+        <w:t xml:space="preserve">#---Evaluate all 3 Models---</w:t>
+      </w:r>
+      <w:r>
+        <w:br/>
+      </w:r>
+      <w:r>
+        <w:br/>
+      </w:r>
+      <w:r>
+        <w:rPr>
+          <w:rStyle w:val="NormalTok"/>
+        </w:rPr>
+        <w:t xml:space="preserve">evaluator_r2 </w:t>
+      </w:r>
+      <w:r>
+        <w:rPr>
+          <w:rStyle w:val="OperatorTok"/>
+        </w:rPr>
+        <w:t xml:space="preserve">=</w:t>
+      </w:r>
+      <w:r>
+        <w:rPr>
+          <w:rStyle w:val="NormalTok"/>
+        </w:rPr>
+        <w:t xml:space="preserve"> RegressionEvaluator(labelCol</w:t>
+      </w:r>
+      <w:r>
+        <w:rPr>
+          <w:rStyle w:val="OperatorTok"/>
+        </w:rPr>
+        <w:t xml:space="preserve">=</w:t>
+      </w:r>
+      <w:r>
+        <w:rPr>
+          <w:rStyle w:val="StringTok"/>
+        </w:rPr>
+        <w:t xml:space="preserve">"SALARY"</w:t>
+      </w:r>
+      <w:r>
+        <w:rPr>
+          <w:rStyle w:val="NormalTok"/>
+        </w:rPr>
+        <w:t xml:space="preserve">, predictionCol</w:t>
+      </w:r>
+      <w:r>
+        <w:rPr>
+          <w:rStyle w:val="OperatorTok"/>
+        </w:rPr>
+        <w:t xml:space="preserve">=</w:t>
+      </w:r>
+      <w:r>
+        <w:rPr>
+          <w:rStyle w:val="StringTok"/>
+        </w:rPr>
+        <w:t xml:space="preserve">"prediction"</w:t>
+      </w:r>
+      <w:r>
+        <w:rPr>
+          <w:rStyle w:val="NormalTok"/>
+        </w:rPr>
+        <w:t xml:space="preserve">, metricName</w:t>
+      </w:r>
+      <w:r>
+        <w:rPr>
+          <w:rStyle w:val="OperatorTok"/>
+        </w:rPr>
+        <w:t xml:space="preserve">=</w:t>
+      </w:r>
+      <w:r>
+        <w:rPr>
+          <w:rStyle w:val="StringTok"/>
+        </w:rPr>
+        <w:t xml:space="preserve">"r2"</w:t>
+      </w:r>
+      <w:r>
+        <w:rPr>
+          <w:rStyle w:val="NormalTok"/>
+        </w:rPr>
+        <w:t xml:space="preserve">)</w:t>
+      </w:r>
+      <w:r>
+        <w:br/>
+      </w:r>
+      <w:r>
+        <w:rPr>
+          <w:rStyle w:val="NormalTok"/>
+        </w:rPr>
+        <w:t xml:space="preserve">residuals_df </w:t>
+      </w:r>
+      <w:r>
+        <w:rPr>
+          <w:rStyle w:val="OperatorTok"/>
+        </w:rPr>
+        <w:t xml:space="preserve">=</w:t>
+      </w:r>
+      <w:r>
+        <w:rPr>
+          <w:rStyle w:val="NormalTok"/>
+        </w:rPr>
+        <w:t xml:space="preserve"> summary.predictions.withColumn(</w:t>
+      </w:r>
+      <w:r>
+        <w:rPr>
+          <w:rStyle w:val="StringTok"/>
+        </w:rPr>
+        <w:t xml:space="preserve">"squared_error"</w:t>
+      </w:r>
+      <w:r>
+        <w:rPr>
+          <w:rStyle w:val="NormalTok"/>
+        </w:rPr>
+        <w:t xml:space="preserve">, </w:t>
+      </w:r>
+      <w:r>
+        <w:rPr>
+          <w:rStyle w:val="BuiltInTok"/>
+        </w:rPr>
+        <w:t xml:space="preserve">pow</w:t>
+      </w:r>
+      <w:r>
+        <w:rPr>
+          <w:rStyle w:val="NormalTok"/>
+        </w:rPr>
+        <w:t xml:space="preserve">(col(</w:t>
+      </w:r>
+      <w:r>
+        <w:rPr>
+          <w:rStyle w:val="StringTok"/>
+        </w:rPr>
+        <w:t xml:space="preserve">"SALARY"</w:t>
+      </w:r>
+      <w:r>
+        <w:rPr>
+          <w:rStyle w:val="NormalTok"/>
+        </w:rPr>
+        <w:t xml:space="preserve">) </w:t>
+      </w:r>
+      <w:r>
+        <w:rPr>
+          <w:rStyle w:val="OperatorTok"/>
+        </w:rPr>
+        <w:t xml:space="preserve">-</w:t>
+      </w:r>
+      <w:r>
+        <w:rPr>
+          <w:rStyle w:val="NormalTok"/>
+        </w:rPr>
+        <w:t xml:space="preserve"> col(</w:t>
+      </w:r>
+      <w:r>
+        <w:rPr>
+          <w:rStyle w:val="StringTok"/>
+        </w:rPr>
+        <w:t xml:space="preserve">"prediction"</w:t>
+      </w:r>
+      <w:r>
+        <w:rPr>
+          <w:rStyle w:val="NormalTok"/>
+        </w:rPr>
+        <w:t xml:space="preserve">), </w:t>
+      </w:r>
+      <w:r>
+        <w:rPr>
+          <w:rStyle w:val="DecValTok"/>
+        </w:rPr>
+        <w:t xml:space="preserve">2</w:t>
+      </w:r>
+      <w:r>
+        <w:rPr>
+          <w:rStyle w:val="NormalTok"/>
+        </w:rPr>
+        <w:t xml:space="preserve">))</w:t>
+      </w:r>
+      <w:r>
+        <w:br/>
+      </w:r>
+      <w:r>
+        <w:br/>
+      </w:r>
+      <w:r>
+        <w:rPr>
+          <w:rStyle w:val="CommentTok"/>
+        </w:rPr>
+        <w:t xml:space="preserve">#GLR</w:t>
+      </w:r>
+      <w:r>
+        <w:br/>
+      </w:r>
+      <w:r>
+        <w:rPr>
+          <w:rStyle w:val="NormalTok"/>
+        </w:rPr>
+        <w:t xml:space="preserve">glr_df </w:t>
+      </w:r>
+      <w:r>
+        <w:rPr>
+          <w:rStyle w:val="OperatorTok"/>
+        </w:rPr>
+        <w:t xml:space="preserve">=</w:t>
+      </w:r>
+      <w:r>
+        <w:rPr>
+          <w:rStyle w:val="NormalTok"/>
+        </w:rPr>
+        <w:t xml:space="preserve"> summary.predictions.select(</w:t>
+      </w:r>
+      <w:r>
+        <w:rPr>
+          <w:rStyle w:val="StringTok"/>
+        </w:rPr>
+        <w:t xml:space="preserve">"SALARY"</w:t>
+      </w:r>
+      <w:r>
+        <w:rPr>
+          <w:rStyle w:val="NormalTok"/>
+        </w:rPr>
+        <w:t xml:space="preserve">, </w:t>
+      </w:r>
+      <w:r>
+        <w:rPr>
+          <w:rStyle w:val="StringTok"/>
+        </w:rPr>
+        <w:t xml:space="preserve">"prediction"</w:t>
+      </w:r>
+      <w:r>
+        <w:rPr>
+          <w:rStyle w:val="NormalTok"/>
+        </w:rPr>
+        <w:t xml:space="preserve">).toPandas().rename(columns</w:t>
+      </w:r>
+      <w:r>
+        <w:rPr>
+          <w:rStyle w:val="OperatorTok"/>
+        </w:rPr>
+        <w:t xml:space="preserve">=</w:t>
+      </w:r>
+      <w:r>
+        <w:rPr>
+          <w:rStyle w:val="NormalTok"/>
+        </w:rPr>
+        <w:t xml:space="preserve">{</w:t>
+      </w:r>
+      <w:r>
+        <w:rPr>
+          <w:rStyle w:val="StringTok"/>
+        </w:rPr>
+        <w:t xml:space="preserve">"prediction"</w:t>
+      </w:r>
+      <w:r>
+        <w:rPr>
+          <w:rStyle w:val="NormalTok"/>
+        </w:rPr>
+        <w:t xml:space="preserve">: </w:t>
+      </w:r>
+      <w:r>
+        <w:rPr>
+          <w:rStyle w:val="StringTok"/>
+        </w:rPr>
+        <w:t xml:space="preserve">"GLR"</w:t>
+      </w:r>
+      <w:r>
+        <w:rPr>
+          <w:rStyle w:val="NormalTok"/>
+        </w:rPr>
+        <w:t xml:space="preserve">})</w:t>
+      </w:r>
+      <w:r>
+        <w:br/>
+      </w:r>
+      <w:r>
+        <w:rPr>
+          <w:rStyle w:val="NormalTok"/>
+        </w:rPr>
+        <w:t xml:space="preserve">glr_r2 </w:t>
+      </w:r>
+      <w:r>
+        <w:rPr>
+          <w:rStyle w:val="OperatorTok"/>
+        </w:rPr>
+        <w:t xml:space="preserve">=</w:t>
+      </w:r>
+      <w:r>
+        <w:rPr>
+          <w:rStyle w:val="NormalTok"/>
+        </w:rPr>
+        <w:t xml:space="preserve"> evaluator_r2.evaluate(summary.predictions)</w:t>
+      </w:r>
+      <w:r>
+        <w:br/>
+      </w:r>
+      <w:r>
+        <w:rPr>
+          <w:rStyle w:val="NormalTok"/>
+        </w:rPr>
+        <w:t xml:space="preserve">glr_rmse </w:t>
+      </w:r>
+      <w:r>
+        <w:rPr>
+          <w:rStyle w:val="OperatorTok"/>
+        </w:rPr>
+        <w:t xml:space="preserve">=</w:t>
+      </w:r>
+      <w:r>
+        <w:rPr>
+          <w:rStyle w:val="NormalTok"/>
+        </w:rPr>
+        <w:t xml:space="preserve"> residuals_df.select(avg(col(</w:t>
+      </w:r>
+      <w:r>
+        <w:rPr>
+          <w:rStyle w:val="StringTok"/>
+        </w:rPr>
+        <w:t xml:space="preserve">"squared_error"</w:t>
+      </w:r>
+      <w:r>
+        <w:rPr>
+          <w:rStyle w:val="NormalTok"/>
+        </w:rPr>
+        <w:t xml:space="preserve">)).alias(</w:t>
+      </w:r>
+      <w:r>
+        <w:rPr>
+          <w:rStyle w:val="StringTok"/>
+        </w:rPr>
+        <w:t xml:space="preserve">"mse"</w:t>
+      </w:r>
+      <w:r>
+        <w:rPr>
+          <w:rStyle w:val="NormalTok"/>
+        </w:rPr>
+        <w:t xml:space="preserve">)).select(sqrt(col(</w:t>
+      </w:r>
+      <w:r>
+        <w:rPr>
+          <w:rStyle w:val="StringTok"/>
+        </w:rPr>
+        <w:t xml:space="preserve">"mse"</w:t>
+      </w:r>
+      <w:r>
+        <w:rPr>
+          <w:rStyle w:val="NormalTok"/>
+        </w:rPr>
+        <w:t xml:space="preserve">)).alias(</w:t>
+      </w:r>
+      <w:r>
+        <w:rPr>
+          <w:rStyle w:val="StringTok"/>
+        </w:rPr>
+        <w:t xml:space="preserve">"rmse"</w:t>
+      </w:r>
+      <w:r>
+        <w:rPr>
+          <w:rStyle w:val="NormalTok"/>
+        </w:rPr>
+        <w:t xml:space="preserve">)).collect()[</w:t>
+      </w:r>
+      <w:r>
+        <w:rPr>
+          <w:rStyle w:val="DecValTok"/>
+        </w:rPr>
+        <w:t xml:space="preserve">0</w:t>
+      </w:r>
+      <w:r>
+        <w:rPr>
+          <w:rStyle w:val="NormalTok"/>
+        </w:rPr>
+        <w:t xml:space="preserve">][</w:t>
+      </w:r>
+      <w:r>
+        <w:rPr>
+          <w:rStyle w:val="StringTok"/>
+        </w:rPr>
+        <w:t xml:space="preserve">"rmse"</w:t>
+      </w:r>
+      <w:r>
+        <w:rPr>
+          <w:rStyle w:val="NormalTok"/>
+        </w:rPr>
+        <w:t xml:space="preserve">]</w:t>
+      </w:r>
+      <w:r>
+        <w:br/>
+      </w:r>
+      <w:r>
+        <w:rPr>
+          <w:rStyle w:val="NormalTok"/>
+        </w:rPr>
+        <w:t xml:space="preserve">glr_aic </w:t>
+      </w:r>
+      <w:r>
+        <w:rPr>
+          <w:rStyle w:val="OperatorTok"/>
+        </w:rPr>
+        <w:t xml:space="preserve">=</w:t>
+      </w:r>
+      <w:r>
+        <w:rPr>
+          <w:rStyle w:val="NormalTok"/>
+        </w:rPr>
+        <w:t xml:space="preserve"> summary.aic</w:t>
+      </w:r>
+      <w:r>
+        <w:br/>
+      </w:r>
+      <w:r>
+        <w:rPr>
+          <w:rStyle w:val="NormalTok"/>
+        </w:rPr>
+        <w:t xml:space="preserve">glr_bic </w:t>
+      </w:r>
+      <w:r>
+        <w:rPr>
+          <w:rStyle w:val="OperatorTok"/>
+        </w:rPr>
+        <w:t xml:space="preserve">=</w:t>
+      </w:r>
+      <w:r>
+        <w:rPr>
+          <w:rStyle w:val="NormalTok"/>
+        </w:rPr>
+        <w:t xml:space="preserve"> </w:t>
+      </w:r>
+      <w:r>
+        <w:rPr>
+          <w:rStyle w:val="BuiltInTok"/>
+        </w:rPr>
+        <w:t xml:space="preserve">len</w:t>
+      </w:r>
+      <w:r>
+        <w:rPr>
+          <w:rStyle w:val="NormalTok"/>
+        </w:rPr>
+        <w:t xml:space="preserve">(summary.coefficientStandardErrors) </w:t>
+      </w:r>
+      <w:r>
+        <w:rPr>
+          <w:rStyle w:val="OperatorTok"/>
+        </w:rPr>
+        <w:t xml:space="preserve">*</w:t>
+      </w:r>
+      <w:r>
+        <w:rPr>
+          <w:rStyle w:val="NormalTok"/>
+        </w:rPr>
+        <w:t xml:space="preserve"> np.log(summary.numInstances) </w:t>
+      </w:r>
+      <w:r>
+        <w:rPr>
+          <w:rStyle w:val="OperatorTok"/>
+        </w:rPr>
+        <w:t xml:space="preserve">+</w:t>
+      </w:r>
+      <w:r>
+        <w:rPr>
+          <w:rStyle w:val="NormalTok"/>
+        </w:rPr>
+        <w:t xml:space="preserve"> summary.numInstances </w:t>
+      </w:r>
+      <w:r>
+        <w:rPr>
+          <w:rStyle w:val="OperatorTok"/>
+        </w:rPr>
+        <w:t xml:space="preserve">*</w:t>
+      </w:r>
+      <w:r>
+        <w:rPr>
+          <w:rStyle w:val="NormalTok"/>
+        </w:rPr>
+        <w:t xml:space="preserve"> np.log(summary.deviance </w:t>
+      </w:r>
+      <w:r>
+        <w:rPr>
+          <w:rStyle w:val="OperatorTok"/>
+        </w:rPr>
+        <w:t xml:space="preserve">/</w:t>
+      </w:r>
+      <w:r>
+        <w:rPr>
+          <w:rStyle w:val="NormalTok"/>
+        </w:rPr>
+        <w:t xml:space="preserve"> summary.numInstances)</w:t>
+      </w:r>
+      <w:r>
+        <w:br/>
+      </w:r>
+      <w:r>
+        <w:br/>
+      </w:r>
+      <w:r>
+        <w:rPr>
+          <w:rStyle w:val="CommentTok"/>
+        </w:rPr>
+        <w:t xml:space="preserve">#Polynomial GLR</w:t>
+      </w:r>
+      <w:r>
+        <w:br/>
+      </w:r>
+      <w:r>
+        <w:rPr>
+          <w:rStyle w:val="NormalTok"/>
+        </w:rPr>
+        <w:t xml:space="preserve">poly_df </w:t>
+      </w:r>
+      <w:r>
+        <w:rPr>
+          <w:rStyle w:val="OperatorTok"/>
+        </w:rPr>
+        <w:t xml:space="preserve">=</w:t>
+      </w:r>
+      <w:r>
+        <w:rPr>
+          <w:rStyle w:val="NormalTok"/>
+        </w:rPr>
+        <w:t xml:space="preserve"> poly_preds.select(</w:t>
+      </w:r>
+      <w:r>
+        <w:rPr>
+          <w:rStyle w:val="StringTok"/>
+        </w:rPr>
+        <w:t xml:space="preserve">"SALARY"</w:t>
+      </w:r>
+      <w:r>
+        <w:rPr>
+          <w:rStyle w:val="NormalTok"/>
+        </w:rPr>
+        <w:t xml:space="preserve">, </w:t>
+      </w:r>
+      <w:r>
+        <w:rPr>
+          <w:rStyle w:val="StringTok"/>
+        </w:rPr>
+        <w:t xml:space="preserve">"prediction"</w:t>
+      </w:r>
+      <w:r>
+        <w:rPr>
+          <w:rStyle w:val="NormalTok"/>
+        </w:rPr>
+        <w:t xml:space="preserve">).toPandas().rename(columns</w:t>
+      </w:r>
+      <w:r>
+        <w:rPr>
+          <w:rStyle w:val="OperatorTok"/>
+        </w:rPr>
+        <w:t xml:space="preserve">=</w:t>
+      </w:r>
+      <w:r>
+        <w:rPr>
+          <w:rStyle w:val="NormalTok"/>
+        </w:rPr>
+        <w:t xml:space="preserve">{</w:t>
+      </w:r>
+      <w:r>
+        <w:rPr>
+          <w:rStyle w:val="StringTok"/>
+        </w:rPr>
+        <w:t xml:space="preserve">"prediction"</w:t>
+      </w:r>
+      <w:r>
+        <w:rPr>
+          <w:rStyle w:val="NormalTok"/>
+        </w:rPr>
+        <w:t xml:space="preserve">: </w:t>
+      </w:r>
+      <w:r>
+        <w:rPr>
+          <w:rStyle w:val="StringTok"/>
+        </w:rPr>
+        <w:t xml:space="preserve">"Polynomial"</w:t>
+      </w:r>
+      <w:r>
+        <w:rPr>
+          <w:rStyle w:val="NormalTok"/>
+        </w:rPr>
+        <w:t xml:space="preserve">})</w:t>
+      </w:r>
+      <w:r>
+        <w:br/>
+      </w:r>
+      <w:r>
+        <w:rPr>
+          <w:rStyle w:val="NormalTok"/>
+        </w:rPr>
+        <w:t xml:space="preserve">poly_r2 </w:t>
+      </w:r>
+      <w:r>
+        <w:rPr>
+          <w:rStyle w:val="OperatorTok"/>
+        </w:rPr>
+        <w:t xml:space="preserve">=</w:t>
+      </w:r>
+      <w:r>
+        <w:rPr>
+          <w:rStyle w:val="NormalTok"/>
+        </w:rPr>
+        <w:t xml:space="preserve"> evaluator_r2.evaluate(poly_preds)</w:t>
+      </w:r>
+      <w:r>
+        <w:br/>
+      </w:r>
+      <w:r>
+        <w:rPr>
+          <w:rStyle w:val="NormalTok"/>
+        </w:rPr>
+        <w:t xml:space="preserve">poly_rmse </w:t>
+      </w:r>
+      <w:r>
+        <w:rPr>
+          <w:rStyle w:val="OperatorTok"/>
+        </w:rPr>
+        <w:t xml:space="preserve">=</w:t>
+      </w:r>
+      <w:r>
+        <w:rPr>
+          <w:rStyle w:val="NormalTok"/>
+        </w:rPr>
+        <w:t xml:space="preserve"> np.sqrt(((poly_df[</w:t>
+      </w:r>
+      <w:r>
+        <w:rPr>
+          <w:rStyle w:val="StringTok"/>
+        </w:rPr>
+        <w:t xml:space="preserve">"SALARY"</w:t>
+      </w:r>
+      <w:r>
+        <w:rPr>
+          <w:rStyle w:val="NormalTok"/>
+        </w:rPr>
+        <w:t xml:space="preserve">]</w:t>
+      </w:r>
+      <w:r>
+        <w:rPr>
+          <w:rStyle w:val="OperatorTok"/>
+        </w:rPr>
+        <w:t xml:space="preserve">-</w:t>
+      </w:r>
+      <w:r>
+        <w:rPr>
+          <w:rStyle w:val="NormalTok"/>
+        </w:rPr>
+        <w:t xml:space="preserve">poly_df[</w:t>
+      </w:r>
+      <w:r>
+        <w:rPr>
+          <w:rStyle w:val="StringTok"/>
+        </w:rPr>
+        <w:t xml:space="preserve">"Polynomial"</w:t>
+      </w:r>
+      <w:r>
+        <w:rPr>
+          <w:rStyle w:val="NormalTok"/>
+        </w:rPr>
+        <w:t xml:space="preserve">])</w:t>
+      </w:r>
+      <w:r>
+        <w:rPr>
+          <w:rStyle w:val="OperatorTok"/>
+        </w:rPr>
+        <w:t xml:space="preserve">**</w:t>
+      </w:r>
+      <w:r>
+        <w:rPr>
+          <w:rStyle w:val="DecValTok"/>
+        </w:rPr>
+        <w:t xml:space="preserve">2</w:t>
+      </w:r>
+      <w:r>
+        <w:rPr>
+          <w:rStyle w:val="NormalTok"/>
+        </w:rPr>
+        <w:t xml:space="preserve">).mean())</w:t>
+      </w:r>
+      <w:r>
+        <w:br/>
+      </w:r>
+      <w:r>
+        <w:rPr>
+          <w:rStyle w:val="NormalTok"/>
+        </w:rPr>
+        <w:t xml:space="preserve">poly_aic </w:t>
+      </w:r>
+      <w:r>
+        <w:rPr>
+          <w:rStyle w:val="OperatorTok"/>
+        </w:rPr>
+        <w:t xml:space="preserve">=</w:t>
+      </w:r>
+      <w:r>
+        <w:rPr>
+          <w:rStyle w:val="NormalTok"/>
+        </w:rPr>
+        <w:t xml:space="preserve"> </w:t>
+      </w:r>
+      <w:r>
+        <w:rPr>
+          <w:rStyle w:val="VariableTok"/>
+        </w:rPr>
+        <w:t xml:space="preserve">None</w:t>
+      </w:r>
+      <w:r>
+        <w:br/>
+      </w:r>
+      <w:r>
+        <w:rPr>
+          <w:rStyle w:val="NormalTok"/>
+        </w:rPr>
+        <w:t xml:space="preserve">poly_bic </w:t>
+      </w:r>
+      <w:r>
+        <w:rPr>
+          <w:rStyle w:val="OperatorTok"/>
+        </w:rPr>
+        <w:t xml:space="preserve">=</w:t>
+      </w:r>
+      <w:r>
+        <w:rPr>
+          <w:rStyle w:val="NormalTok"/>
+        </w:rPr>
+        <w:t xml:space="preserve"> </w:t>
+      </w:r>
+      <w:r>
+        <w:rPr>
+          <w:rStyle w:val="VariableTok"/>
+        </w:rPr>
+        <w:t xml:space="preserve">None</w:t>
+      </w:r>
+      <w:r>
+        <w:br/>
+      </w:r>
+      <w:r>
+        <w:br/>
+      </w:r>
+      <w:r>
+        <w:rPr>
+          <w:rStyle w:val="CommentTok"/>
+        </w:rPr>
+        <w:t xml:space="preserve">#Random Forest</w:t>
+      </w:r>
+      <w:r>
+        <w:br/>
+      </w:r>
+      <w:r>
+        <w:rPr>
+          <w:rStyle w:val="NormalTok"/>
+        </w:rPr>
+        <w:t xml:space="preserve">rf_df </w:t>
+      </w:r>
+      <w:r>
+        <w:rPr>
+          <w:rStyle w:val="OperatorTok"/>
+        </w:rPr>
+        <w:t xml:space="preserve">=</w:t>
+      </w:r>
+      <w:r>
+        <w:rPr>
+          <w:rStyle w:val="NormalTok"/>
+        </w:rPr>
+        <w:t xml:space="preserve"> rf_predictions.select(</w:t>
+      </w:r>
+      <w:r>
+        <w:rPr>
+          <w:rStyle w:val="StringTok"/>
+        </w:rPr>
+        <w:t xml:space="preserve">"SALARY"</w:t>
+      </w:r>
+      <w:r>
+        <w:rPr>
+          <w:rStyle w:val="NormalTok"/>
+        </w:rPr>
+        <w:t xml:space="preserve">, </w:t>
+      </w:r>
+      <w:r>
+        <w:rPr>
+          <w:rStyle w:val="StringTok"/>
+        </w:rPr>
+        <w:t xml:space="preserve">"prediction"</w:t>
+      </w:r>
+      <w:r>
+        <w:rPr>
+          <w:rStyle w:val="NormalTok"/>
+        </w:rPr>
+        <w:t xml:space="preserve">).toPandas().rename(columns</w:t>
+      </w:r>
+      <w:r>
+        <w:rPr>
+          <w:rStyle w:val="OperatorTok"/>
+        </w:rPr>
+        <w:t xml:space="preserve">=</w:t>
+      </w:r>
+      <w:r>
+        <w:rPr>
+          <w:rStyle w:val="NormalTok"/>
+        </w:rPr>
+        <w:t xml:space="preserve">{</w:t>
+      </w:r>
+      <w:r>
+        <w:rPr>
+          <w:rStyle w:val="StringTok"/>
+        </w:rPr>
+        <w:t xml:space="preserve">"prediction"</w:t>
+      </w:r>
+      <w:r>
+        <w:rPr>
+          <w:rStyle w:val="NormalTok"/>
+        </w:rPr>
+        <w:t xml:space="preserve">: </w:t>
+      </w:r>
+      <w:r>
+        <w:rPr>
+          <w:rStyle w:val="StringTok"/>
+        </w:rPr>
+        <w:t xml:space="preserve">"RandomForest"</w:t>
+      </w:r>
+      <w:r>
+        <w:rPr>
+          <w:rStyle w:val="NormalTok"/>
+        </w:rPr>
+        <w:t xml:space="preserve">})</w:t>
+      </w:r>
+      <w:r>
+        <w:br/>
+      </w:r>
+      <w:r>
+        <w:rPr>
+          <w:rStyle w:val="NormalTok"/>
+        </w:rPr>
+        <w:t xml:space="preserve">rf_r2 </w:t>
+      </w:r>
+      <w:r>
+        <w:rPr>
+          <w:rStyle w:val="OperatorTok"/>
+        </w:rPr>
+        <w:t xml:space="preserve">=</w:t>
+      </w:r>
+      <w:r>
+        <w:rPr>
+          <w:rStyle w:val="NormalTok"/>
+        </w:rPr>
+        <w:t xml:space="preserve"> evaluator_r2.evaluate(rf_predictions)</w:t>
+      </w:r>
+      <w:r>
+        <w:br/>
+      </w:r>
+      <w:r>
+        <w:rPr>
+          <w:rStyle w:val="NormalTok"/>
+        </w:rPr>
+        <w:t xml:space="preserve">rf_rmse </w:t>
+      </w:r>
+      <w:r>
+        <w:rPr>
+          <w:rStyle w:val="OperatorTok"/>
+        </w:rPr>
+        <w:t xml:space="preserve">=</w:t>
+      </w:r>
+      <w:r>
+        <w:rPr>
+          <w:rStyle w:val="NormalTok"/>
+        </w:rPr>
+        <w:t xml:space="preserve"> np.sqrt(((rf_df[</w:t>
+      </w:r>
+      <w:r>
+        <w:rPr>
+          <w:rStyle w:val="StringTok"/>
+        </w:rPr>
+        <w:t xml:space="preserve">"SALARY"</w:t>
+      </w:r>
+      <w:r>
+        <w:rPr>
+          <w:rStyle w:val="NormalTok"/>
+        </w:rPr>
+        <w:t xml:space="preserve">]</w:t>
+      </w:r>
+      <w:r>
+        <w:rPr>
+          <w:rStyle w:val="OperatorTok"/>
+        </w:rPr>
+        <w:t xml:space="preserve">-</w:t>
+      </w:r>
+      <w:r>
+        <w:rPr>
+          <w:rStyle w:val="NormalTok"/>
+        </w:rPr>
+        <w:t xml:space="preserve">rf_df[</w:t>
+      </w:r>
+      <w:r>
+        <w:rPr>
+          <w:rStyle w:val="StringTok"/>
+        </w:rPr>
+        <w:t xml:space="preserve">"RandomForest"</w:t>
+      </w:r>
+      <w:r>
+        <w:rPr>
+          <w:rStyle w:val="NormalTok"/>
+        </w:rPr>
+        <w:t xml:space="preserve">])</w:t>
+      </w:r>
+      <w:r>
+        <w:rPr>
+          <w:rStyle w:val="OperatorTok"/>
+        </w:rPr>
+        <w:t xml:space="preserve">**</w:t>
+      </w:r>
+      <w:r>
+        <w:rPr>
+          <w:rStyle w:val="DecValTok"/>
+        </w:rPr>
+        <w:t xml:space="preserve">2</w:t>
+      </w:r>
+      <w:r>
+        <w:rPr>
+          <w:rStyle w:val="NormalTok"/>
+        </w:rPr>
+        <w:t xml:space="preserve">).mean())</w:t>
+      </w:r>
+      <w:r>
+        <w:br/>
+      </w:r>
+      <w:r>
+        <w:rPr>
+          <w:rStyle w:val="NormalTok"/>
+        </w:rPr>
+        <w:t xml:space="preserve">rf_aic </w:t>
+      </w:r>
+      <w:r>
+        <w:rPr>
+          <w:rStyle w:val="OperatorTok"/>
+        </w:rPr>
+        <w:t xml:space="preserve">=</w:t>
+      </w:r>
+      <w:r>
+        <w:rPr>
+          <w:rStyle w:val="NormalTok"/>
+        </w:rPr>
+        <w:t xml:space="preserve"> </w:t>
+      </w:r>
+      <w:r>
+        <w:rPr>
+          <w:rStyle w:val="VariableTok"/>
+        </w:rPr>
+        <w:t xml:space="preserve">None</w:t>
+      </w:r>
+      <w:r>
+        <w:br/>
+      </w:r>
+      <w:r>
+        <w:rPr>
+          <w:rStyle w:val="NormalTok"/>
+        </w:rPr>
+        <w:t xml:space="preserve">rf_bic </w:t>
+      </w:r>
+      <w:r>
+        <w:rPr>
+          <w:rStyle w:val="OperatorTok"/>
+        </w:rPr>
+        <w:t xml:space="preserve">=</w:t>
+      </w:r>
+      <w:r>
+        <w:rPr>
+          <w:rStyle w:val="NormalTok"/>
+        </w:rPr>
+        <w:t xml:space="preserve"> </w:t>
+      </w:r>
+      <w:r>
+        <w:rPr>
+          <w:rStyle w:val="VariableTok"/>
+        </w:rPr>
+        <w:t xml:space="preserve">None</w:t>
+      </w:r>
+      <w:r>
+        <w:br/>
+      </w:r>
+      <w:r>
+        <w:br/>
+      </w:r>
+      <w:r>
+        <w:rPr>
+          <w:rStyle w:val="CommentTok"/>
+        </w:rPr>
+        <w:t xml:space="preserve">#Merge for Plotting</w:t>
+      </w:r>
+      <w:r>
+        <w:br/>
+      </w:r>
+      <w:r>
+        <w:rPr>
+          <w:rStyle w:val="NormalTok"/>
+        </w:rPr>
+        <w:t xml:space="preserve">merged </w:t>
+      </w:r>
+      <w:r>
+        <w:rPr>
+          <w:rStyle w:val="OperatorTok"/>
+        </w:rPr>
+        <w:t xml:space="preserve">=</w:t>
+      </w:r>
+      <w:r>
+        <w:rPr>
+          <w:rStyle w:val="NormalTok"/>
+        </w:rPr>
+        <w:t xml:space="preserve"> glr_df.copy()</w:t>
+      </w:r>
+      <w:r>
+        <w:br/>
+      </w:r>
+      <w:r>
+        <w:rPr>
+          <w:rStyle w:val="NormalTok"/>
+        </w:rPr>
+        <w:t xml:space="preserve">merged[</w:t>
+      </w:r>
+      <w:r>
+        <w:rPr>
+          <w:rStyle w:val="StringTok"/>
+        </w:rPr>
+        <w:t xml:space="preserve">"Polynomial"</w:t>
+      </w:r>
+      <w:r>
+        <w:rPr>
+          <w:rStyle w:val="NormalTok"/>
+        </w:rPr>
+        <w:t xml:space="preserve">] </w:t>
+      </w:r>
+      <w:r>
+        <w:rPr>
+          <w:rStyle w:val="OperatorTok"/>
+        </w:rPr>
+        <w:t xml:space="preserve">=</w:t>
+      </w:r>
+      <w:r>
+        <w:rPr>
+          <w:rStyle w:val="NormalTok"/>
+        </w:rPr>
+        <w:t xml:space="preserve"> poly_df[</w:t>
+      </w:r>
+      <w:r>
+        <w:rPr>
+          <w:rStyle w:val="StringTok"/>
+        </w:rPr>
+        <w:t xml:space="preserve">"Polynomial"</w:t>
+      </w:r>
+      <w:r>
+        <w:rPr>
+          <w:rStyle w:val="NormalTok"/>
+        </w:rPr>
+        <w:t xml:space="preserve">]</w:t>
+      </w:r>
+      <w:r>
+        <w:br/>
+      </w:r>
+      <w:r>
+        <w:rPr>
+          <w:rStyle w:val="NormalTok"/>
+        </w:rPr>
+        <w:t xml:space="preserve">merged[</w:t>
+      </w:r>
+      <w:r>
+        <w:rPr>
+          <w:rStyle w:val="StringTok"/>
+        </w:rPr>
+        <w:t xml:space="preserve">"RandomForest"</w:t>
+      </w:r>
+      <w:r>
+        <w:rPr>
+          <w:rStyle w:val="NormalTok"/>
+        </w:rPr>
+        <w:t xml:space="preserve">] </w:t>
+      </w:r>
+      <w:r>
+        <w:rPr>
+          <w:rStyle w:val="OperatorTok"/>
+        </w:rPr>
+        <w:t xml:space="preserve">=</w:t>
+      </w:r>
+      <w:r>
+        <w:rPr>
+          <w:rStyle w:val="NormalTok"/>
+        </w:rPr>
+        <w:t xml:space="preserve"> rf_df[</w:t>
+      </w:r>
+      <w:r>
+        <w:rPr>
+          <w:rStyle w:val="StringTok"/>
+        </w:rPr>
+        <w:t xml:space="preserve">"RandomForest"</w:t>
+      </w:r>
+      <w:r>
+        <w:rPr>
+          <w:rStyle w:val="NormalTok"/>
+        </w:rPr>
+        <w:t xml:space="preserve">]</w:t>
+      </w:r>
+      <w:r>
+        <w:br/>
+      </w:r>
+      <w:r>
+        <w:br/>
+      </w:r>
+      <w:r>
+        <w:rPr>
+          <w:rStyle w:val="CommentTok"/>
+        </w:rPr>
+        <w:t xml:space="preserve">#Melt for Plotting</w:t>
+      </w:r>
+      <w:r>
+        <w:br/>
+      </w:r>
+      <w:r>
+        <w:rPr>
+          <w:rStyle w:val="NormalTok"/>
+        </w:rPr>
+        <w:t xml:space="preserve">plot_df </w:t>
+      </w:r>
+      <w:r>
+        <w:rPr>
+          <w:rStyle w:val="OperatorTok"/>
+        </w:rPr>
+        <w:t xml:space="preserve">=</w:t>
+      </w:r>
+      <w:r>
+        <w:rPr>
+          <w:rStyle w:val="NormalTok"/>
+        </w:rPr>
+        <w:t xml:space="preserve"> merged.melt(id_vars</w:t>
+      </w:r>
+      <w:r>
+        <w:rPr>
+          <w:rStyle w:val="OperatorTok"/>
+        </w:rPr>
+        <w:t xml:space="preserve">=</w:t>
+      </w:r>
+      <w:r>
+        <w:rPr>
+          <w:rStyle w:val="StringTok"/>
+        </w:rPr>
+        <w:t xml:space="preserve">"SALARY"</w:t>
+      </w:r>
+      <w:r>
+        <w:rPr>
+          <w:rStyle w:val="NormalTok"/>
+        </w:rPr>
+        <w:t xml:space="preserve">, var_name</w:t>
+      </w:r>
+      <w:r>
+        <w:rPr>
+          <w:rStyle w:val="OperatorTok"/>
+        </w:rPr>
+        <w:t xml:space="preserve">=</w:t>
+      </w:r>
+      <w:r>
+        <w:rPr>
+          <w:rStyle w:val="StringTok"/>
+        </w:rPr>
+        <w:t xml:space="preserve">"Model"</w:t>
+      </w:r>
+      <w:r>
+        <w:rPr>
+          <w:rStyle w:val="NormalTok"/>
+        </w:rPr>
+        <w:t xml:space="preserve">, value_name</w:t>
+      </w:r>
+      <w:r>
+        <w:rPr>
+          <w:rStyle w:val="OperatorTok"/>
+        </w:rPr>
+        <w:t xml:space="preserve">=</w:t>
+      </w:r>
+      <w:r>
+        <w:rPr>
+          <w:rStyle w:val="StringTok"/>
+        </w:rPr>
+        <w:t xml:space="preserve">"Predicted"</w:t>
+      </w:r>
+      <w:r>
+        <w:rPr>
+          <w:rStyle w:val="NormalTok"/>
+        </w:rPr>
+        <w:t xml:space="preserve">)</w:t>
+      </w:r>
+      <w:r>
+        <w:br/>
+      </w:r>
+      <w:r>
+        <w:br/>
+      </w:r>
+      <w:r>
+        <w:rPr>
+          <w:rStyle w:val="BuiltInTok"/>
+        </w:rPr>
+        <w:t xml:space="preserve">print</w:t>
+      </w:r>
+      <w:r>
+        <w:rPr>
+          <w:rStyle w:val="NormalTok"/>
+        </w:rPr>
+        <w:t xml:space="preserve">(</w:t>
+      </w:r>
+      <w:r>
+        <w:rPr>
+          <w:rStyle w:val="StringTok"/>
+        </w:rPr>
+        <w:t xml:space="preserve">"</w:t>
+      </w:r>
+      <w:r>
+        <w:rPr>
+          <w:rStyle w:val="CharTok"/>
+        </w:rPr>
+        <w:t xml:space="preserve">\n</w:t>
+      </w:r>
+      <w:r>
+        <w:rPr>
+          <w:rStyle w:val="StringTok"/>
+        </w:rPr>
+        <w:t xml:space="preserve">---Predicted Values Table---"</w:t>
+      </w:r>
+      <w:r>
+        <w:rPr>
+          <w:rStyle w:val="NormalTok"/>
+        </w:rPr>
+        <w:t xml:space="preserve">)</w:t>
+      </w:r>
+      <w:r>
+        <w:br/>
+      </w:r>
+      <w:r>
+        <w:br/>
+      </w:r>
+      <w:r>
+        <w:rPr>
+          <w:rStyle w:val="NormalTok"/>
+        </w:rPr>
+        <w:t xml:space="preserve">plot_df.head()</w:t>
+      </w:r>
+    </w:p>
+    <w:bookmarkEnd w:id="56"/>
     <w:p>
       <w:pPr>
         <w:pStyle w:val="SourceCode"/>
@@ -4676,8 +7199,8 @@
         </w:tc>
       </w:tr>
     </w:tbl>
-    <w:bookmarkEnd w:id="54"/>
-    <w:bookmarkStart w:id="58" w:name="cell-29"/>
+    <w:bookmarkEnd w:id="57"/>
+    <w:bookmarkStart w:id="61" w:name="cell-29"/>
     <w:p>
       <w:pPr>
         <w:pStyle w:val="Figure"/>
@@ -4687,18 +7210,18 @@
           <wp:inline>
             <wp:extent cx="5334000" cy="9722734"/>
             <wp:effectExtent b="0" l="0" r="0" t="0"/>
-            <wp:docPr descr="" title="" id="56" name="Picture"/>
+            <wp:docPr descr="" title="" id="59" name="Picture"/>
             <a:graphic>
               <a:graphicData uri="http://schemas.openxmlformats.org/drawingml/2006/picture">
                 <pic:pic>
                   <pic:nvPicPr>
-                    <pic:cNvPr descr="assignment04-dkalder_files/figure-html/cell-24-output-1.png" id="57" name="Picture"/>
+                    <pic:cNvPr descr="assignment04-dkalder_files/figure-html/cell-24-output-1.png" id="60" name="Picture"/>
                     <pic:cNvPicPr>
                       <a:picLocks noChangeArrowheads="1" noChangeAspect="1"/>
                     </pic:cNvPicPr>
                   </pic:nvPicPr>
                   <pic:blipFill>
-                    <a:blip r:embed="rId55"/>
+                    <a:blip r:embed="rId58"/>
                     <a:stretch>
                       <a:fillRect/>
                     </a:stretch>
@@ -4725,8 +7248,8 @@
         </w:drawing>
       </w:r>
     </w:p>
-    <w:bookmarkEnd w:id="58"/>
-    <w:bookmarkStart w:id="59" w:name="model-comparison"/>
+    <w:bookmarkEnd w:id="61"/>
+    <w:bookmarkStart w:id="62" w:name="model-comparison"/>
     <w:p>
       <w:pPr>
         <w:pStyle w:val="Heading2"/>
@@ -4741,10 +7264,10 @@
         <w:t xml:space="preserve">3 Model Comparison</w:t>
       </w:r>
     </w:p>
-    <w:bookmarkEnd w:id="59"/>
-    <w:bookmarkEnd w:id="60"/>
-    <w:bookmarkEnd w:id="61"/>
     <w:bookmarkEnd w:id="62"/>
+    <w:bookmarkEnd w:id="63"/>
+    <w:bookmarkEnd w:id="64"/>
+    <w:bookmarkEnd w:id="65"/>
     <w:sectPr/>
   </w:body>
 </w:document>

</xml_diff>